<commit_message>
Code for Data Scaling added
</commit_message>
<xml_diff>
--- a/Assignment2.docx
+++ b/Assignment2.docx
@@ -264,6 +264,7 @@
               <w:tab w:val="right" w:leader="dot" w:pos="9350"/>
             </w:tabs>
             <w:rPr>
+              <w:rFonts w:eastAsiaTheme="minorEastAsia"/>
               <w:noProof/>
             </w:rPr>
           </w:pPr>
@@ -276,17 +277,18 @@
           <w:r>
             <w:fldChar w:fldCharType="separate"/>
           </w:r>
-          <w:hyperlink w:anchor="_Toc38365464" w:history="1">
+          <w:hyperlink w:anchor="_Toc38710002" w:history="1">
             <w:r>
               <w:rPr>
                 <w:rStyle w:val="Hyperlink"/>
                 <w:b/>
                 <w:noProof/>
               </w:rPr>
-              <w:t>1.</w:t>
-            </w:r>
-            <w:r>
-              <w:rPr>
+              <w:t>2.</w:t>
+            </w:r>
+            <w:r>
+              <w:rPr>
+                <w:rFonts w:eastAsiaTheme="minorEastAsia"/>
                 <w:noProof/>
               </w:rPr>
               <w:tab/>
@@ -297,7 +299,7 @@
                 <w:b/>
                 <w:noProof/>
               </w:rPr>
-              <w:t>Fisher’s Linear Discriminant Analysis</w:t>
+              <w:t>Neural Networks</w:t>
             </w:r>
             <w:r>
               <w:rPr>
@@ -318,7 +320,7 @@
                 <w:noProof/>
                 <w:webHidden/>
               </w:rPr>
-              <w:instrText xml:space="preserve"> PAGEREF _Toc38365464 \h </w:instrText>
+              <w:instrText xml:space="preserve"> PAGEREF _Toc38710002 \h </w:instrText>
             </w:r>
             <w:r>
               <w:rPr>
@@ -357,20 +359,22 @@
               <w:tab w:val="right" w:leader="dot" w:pos="9350"/>
             </w:tabs>
             <w:rPr>
+              <w:rFonts w:eastAsiaTheme="minorEastAsia"/>
               <w:noProof/>
             </w:rPr>
           </w:pPr>
-          <w:hyperlink w:anchor="_Toc38365465" w:history="1">
+          <w:hyperlink w:anchor="_Toc38710003" w:history="1">
             <w:r>
               <w:rPr>
                 <w:rStyle w:val="Hyperlink"/>
                 <w:b/>
                 <w:noProof/>
               </w:rPr>
-              <w:t>1.1</w:t>
-            </w:r>
-            <w:r>
-              <w:rPr>
+              <w:t>2.1</w:t>
+            </w:r>
+            <w:r>
+              <w:rPr>
+                <w:rFonts w:eastAsiaTheme="minorEastAsia"/>
                 <w:noProof/>
               </w:rPr>
               <w:tab/>
@@ -381,7 +385,7 @@
                 <w:b/>
                 <w:noProof/>
               </w:rPr>
-              <w:t>Results – Dataset 1 (a1_d1)</w:t>
+              <w:t>Best Results</w:t>
             </w:r>
             <w:r>
               <w:rPr>
@@ -402,7 +406,7 @@
                 <w:noProof/>
                 <w:webHidden/>
               </w:rPr>
-              <w:instrText xml:space="preserve"> PAGEREF _Toc38365465 \h </w:instrText>
+              <w:instrText xml:space="preserve"> PAGEREF _Toc38710003 \h </w:instrText>
             </w:r>
             <w:r>
               <w:rPr>
@@ -441,20 +445,22 @@
               <w:tab w:val="right" w:leader="dot" w:pos="9350"/>
             </w:tabs>
             <w:rPr>
+              <w:rFonts w:eastAsiaTheme="minorEastAsia"/>
               <w:noProof/>
             </w:rPr>
           </w:pPr>
-          <w:hyperlink w:anchor="_Toc38365466" w:history="1">
+          <w:hyperlink w:anchor="_Toc38710004" w:history="1">
             <w:r>
               <w:rPr>
                 <w:rStyle w:val="Hyperlink"/>
                 <w:b/>
                 <w:noProof/>
               </w:rPr>
-              <w:t>1.2</w:t>
-            </w:r>
-            <w:r>
-              <w:rPr>
+              <w:t>2.2</w:t>
+            </w:r>
+            <w:r>
+              <w:rPr>
+                <w:rFonts w:eastAsiaTheme="minorEastAsia"/>
                 <w:noProof/>
               </w:rPr>
               <w:tab/>
@@ -465,7 +471,7 @@
                 <w:b/>
                 <w:noProof/>
               </w:rPr>
-              <w:t>Results – Dataset 2 (a2_d2)</w:t>
+              <w:t>Loss Function Plot</w:t>
             </w:r>
             <w:r>
               <w:rPr>
@@ -486,7 +492,7 @@
                 <w:noProof/>
                 <w:webHidden/>
               </w:rPr>
-              <w:instrText xml:space="preserve"> PAGEREF _Toc38365466 \h </w:instrText>
+              <w:instrText xml:space="preserve"> PAGEREF _Toc38710004 \h </w:instrText>
             </w:r>
             <w:r>
               <w:rPr>
@@ -507,6 +513,522 @@
                 <w:webHidden/>
               </w:rPr>
               <w:t>4</w:t>
+            </w:r>
+            <w:r>
+              <w:rPr>
+                <w:noProof/>
+                <w:webHidden/>
+              </w:rPr>
+              <w:fldChar w:fldCharType="end"/>
+            </w:r>
+          </w:hyperlink>
+        </w:p>
+        <w:p>
+          <w:pPr>
+            <w:pStyle w:val="TOC2"/>
+            <w:tabs>
+              <w:tab w:val="left" w:pos="880"/>
+              <w:tab w:val="right" w:leader="dot" w:pos="9350"/>
+            </w:tabs>
+            <w:rPr>
+              <w:rFonts w:eastAsiaTheme="minorEastAsia"/>
+              <w:noProof/>
+            </w:rPr>
+          </w:pPr>
+          <w:hyperlink w:anchor="_Toc38710005" w:history="1">
+            <w:r>
+              <w:rPr>
+                <w:rStyle w:val="Hyperlink"/>
+                <w:b/>
+                <w:noProof/>
+              </w:rPr>
+              <w:t>2.3</w:t>
+            </w:r>
+            <w:r>
+              <w:rPr>
+                <w:rFonts w:eastAsiaTheme="minorEastAsia"/>
+                <w:noProof/>
+              </w:rPr>
+              <w:tab/>
+            </w:r>
+            <w:r>
+              <w:rPr>
+                <w:rStyle w:val="Hyperlink"/>
+                <w:b/>
+                <w:noProof/>
+              </w:rPr>
+              <w:t>Experiments with Hidden Layer Nodes</w:t>
+            </w:r>
+            <w:r>
+              <w:rPr>
+                <w:noProof/>
+                <w:webHidden/>
+              </w:rPr>
+              <w:tab/>
+            </w:r>
+            <w:r>
+              <w:rPr>
+                <w:noProof/>
+                <w:webHidden/>
+              </w:rPr>
+              <w:fldChar w:fldCharType="begin"/>
+            </w:r>
+            <w:r>
+              <w:rPr>
+                <w:noProof/>
+                <w:webHidden/>
+              </w:rPr>
+              <w:instrText xml:space="preserve"> PAGEREF _Toc38710005 \h </w:instrText>
+            </w:r>
+            <w:r>
+              <w:rPr>
+                <w:noProof/>
+                <w:webHidden/>
+              </w:rPr>
+            </w:r>
+            <w:r>
+              <w:rPr>
+                <w:noProof/>
+                <w:webHidden/>
+              </w:rPr>
+              <w:fldChar w:fldCharType="separate"/>
+            </w:r>
+            <w:r>
+              <w:rPr>
+                <w:noProof/>
+                <w:webHidden/>
+              </w:rPr>
+              <w:t>5</w:t>
+            </w:r>
+            <w:r>
+              <w:rPr>
+                <w:noProof/>
+                <w:webHidden/>
+              </w:rPr>
+              <w:fldChar w:fldCharType="end"/>
+            </w:r>
+          </w:hyperlink>
+        </w:p>
+        <w:p>
+          <w:pPr>
+            <w:pStyle w:val="TOC2"/>
+            <w:tabs>
+              <w:tab w:val="left" w:pos="880"/>
+              <w:tab w:val="right" w:leader="dot" w:pos="9350"/>
+            </w:tabs>
+            <w:rPr>
+              <w:rFonts w:eastAsiaTheme="minorEastAsia"/>
+              <w:noProof/>
+            </w:rPr>
+          </w:pPr>
+          <w:hyperlink w:anchor="_Toc38710006" w:history="1">
+            <w:r>
+              <w:rPr>
+                <w:rStyle w:val="Hyperlink"/>
+                <w:b/>
+                <w:noProof/>
+              </w:rPr>
+              <w:t>2.4</w:t>
+            </w:r>
+            <w:r>
+              <w:rPr>
+                <w:rFonts w:eastAsiaTheme="minorEastAsia"/>
+                <w:noProof/>
+              </w:rPr>
+              <w:tab/>
+            </w:r>
+            <w:r>
+              <w:rPr>
+                <w:rStyle w:val="Hyperlink"/>
+                <w:b/>
+                <w:noProof/>
+              </w:rPr>
+              <w:t>Experiments with Hidden Layers</w:t>
+            </w:r>
+            <w:r>
+              <w:rPr>
+                <w:noProof/>
+                <w:webHidden/>
+              </w:rPr>
+              <w:tab/>
+            </w:r>
+            <w:r>
+              <w:rPr>
+                <w:noProof/>
+                <w:webHidden/>
+              </w:rPr>
+              <w:fldChar w:fldCharType="begin"/>
+            </w:r>
+            <w:r>
+              <w:rPr>
+                <w:noProof/>
+                <w:webHidden/>
+              </w:rPr>
+              <w:instrText xml:space="preserve"> PAGEREF _Toc38710006 \h </w:instrText>
+            </w:r>
+            <w:r>
+              <w:rPr>
+                <w:noProof/>
+                <w:webHidden/>
+              </w:rPr>
+            </w:r>
+            <w:r>
+              <w:rPr>
+                <w:noProof/>
+                <w:webHidden/>
+              </w:rPr>
+              <w:fldChar w:fldCharType="separate"/>
+            </w:r>
+            <w:r>
+              <w:rPr>
+                <w:noProof/>
+                <w:webHidden/>
+              </w:rPr>
+              <w:t>6</w:t>
+            </w:r>
+            <w:r>
+              <w:rPr>
+                <w:noProof/>
+                <w:webHidden/>
+              </w:rPr>
+              <w:fldChar w:fldCharType="end"/>
+            </w:r>
+          </w:hyperlink>
+        </w:p>
+        <w:p>
+          <w:pPr>
+            <w:pStyle w:val="TOC2"/>
+            <w:tabs>
+              <w:tab w:val="left" w:pos="880"/>
+              <w:tab w:val="right" w:leader="dot" w:pos="9350"/>
+            </w:tabs>
+            <w:rPr>
+              <w:rFonts w:eastAsiaTheme="minorEastAsia"/>
+              <w:noProof/>
+            </w:rPr>
+          </w:pPr>
+          <w:hyperlink w:anchor="_Toc38710007" w:history="1">
+            <w:r>
+              <w:rPr>
+                <w:rStyle w:val="Hyperlink"/>
+                <w:b/>
+                <w:noProof/>
+              </w:rPr>
+              <w:t>2.5</w:t>
+            </w:r>
+            <w:r>
+              <w:rPr>
+                <w:rFonts w:eastAsiaTheme="minorEastAsia"/>
+                <w:noProof/>
+              </w:rPr>
+              <w:tab/>
+            </w:r>
+            <w:r>
+              <w:rPr>
+                <w:rStyle w:val="Hyperlink"/>
+                <w:b/>
+                <w:noProof/>
+              </w:rPr>
+              <w:t>Experiments with Activation Functions</w:t>
+            </w:r>
+            <w:r>
+              <w:rPr>
+                <w:noProof/>
+                <w:webHidden/>
+              </w:rPr>
+              <w:tab/>
+            </w:r>
+            <w:r>
+              <w:rPr>
+                <w:noProof/>
+                <w:webHidden/>
+              </w:rPr>
+              <w:fldChar w:fldCharType="begin"/>
+            </w:r>
+            <w:r>
+              <w:rPr>
+                <w:noProof/>
+                <w:webHidden/>
+              </w:rPr>
+              <w:instrText xml:space="preserve"> PAGEREF _Toc38710007 \h </w:instrText>
+            </w:r>
+            <w:r>
+              <w:rPr>
+                <w:noProof/>
+                <w:webHidden/>
+              </w:rPr>
+            </w:r>
+            <w:r>
+              <w:rPr>
+                <w:noProof/>
+                <w:webHidden/>
+              </w:rPr>
+              <w:fldChar w:fldCharType="separate"/>
+            </w:r>
+            <w:r>
+              <w:rPr>
+                <w:noProof/>
+                <w:webHidden/>
+              </w:rPr>
+              <w:t>7</w:t>
+            </w:r>
+            <w:r>
+              <w:rPr>
+                <w:noProof/>
+                <w:webHidden/>
+              </w:rPr>
+              <w:fldChar w:fldCharType="end"/>
+            </w:r>
+          </w:hyperlink>
+        </w:p>
+        <w:p>
+          <w:pPr>
+            <w:pStyle w:val="TOC2"/>
+            <w:tabs>
+              <w:tab w:val="left" w:pos="880"/>
+              <w:tab w:val="right" w:leader="dot" w:pos="9350"/>
+            </w:tabs>
+            <w:rPr>
+              <w:rFonts w:eastAsiaTheme="minorEastAsia"/>
+              <w:noProof/>
+            </w:rPr>
+          </w:pPr>
+          <w:hyperlink w:anchor="_Toc38710008" w:history="1">
+            <w:r>
+              <w:rPr>
+                <w:rStyle w:val="Hyperlink"/>
+                <w:b/>
+                <w:noProof/>
+              </w:rPr>
+              <w:t>2.6</w:t>
+            </w:r>
+            <w:r>
+              <w:rPr>
+                <w:rFonts w:eastAsiaTheme="minorEastAsia"/>
+                <w:noProof/>
+              </w:rPr>
+              <w:tab/>
+            </w:r>
+            <w:r>
+              <w:rPr>
+                <w:rStyle w:val="Hyperlink"/>
+                <w:b/>
+                <w:noProof/>
+              </w:rPr>
+              <w:t>Experiments with Weight Initializations</w:t>
+            </w:r>
+            <w:r>
+              <w:rPr>
+                <w:noProof/>
+                <w:webHidden/>
+              </w:rPr>
+              <w:tab/>
+            </w:r>
+            <w:r>
+              <w:rPr>
+                <w:noProof/>
+                <w:webHidden/>
+              </w:rPr>
+              <w:fldChar w:fldCharType="begin"/>
+            </w:r>
+            <w:r>
+              <w:rPr>
+                <w:noProof/>
+                <w:webHidden/>
+              </w:rPr>
+              <w:instrText xml:space="preserve"> PAGEREF _Toc38710008 \h </w:instrText>
+            </w:r>
+            <w:r>
+              <w:rPr>
+                <w:noProof/>
+                <w:webHidden/>
+              </w:rPr>
+            </w:r>
+            <w:r>
+              <w:rPr>
+                <w:noProof/>
+                <w:webHidden/>
+              </w:rPr>
+              <w:fldChar w:fldCharType="separate"/>
+            </w:r>
+            <w:r>
+              <w:rPr>
+                <w:noProof/>
+                <w:webHidden/>
+              </w:rPr>
+              <w:t>8</w:t>
+            </w:r>
+            <w:r>
+              <w:rPr>
+                <w:noProof/>
+                <w:webHidden/>
+              </w:rPr>
+              <w:fldChar w:fldCharType="end"/>
+            </w:r>
+          </w:hyperlink>
+        </w:p>
+        <w:p>
+          <w:pPr>
+            <w:pStyle w:val="TOC2"/>
+            <w:tabs>
+              <w:tab w:val="left" w:pos="880"/>
+              <w:tab w:val="right" w:leader="dot" w:pos="9350"/>
+            </w:tabs>
+            <w:rPr>
+              <w:rFonts w:eastAsiaTheme="minorEastAsia"/>
+              <w:noProof/>
+            </w:rPr>
+          </w:pPr>
+          <w:hyperlink w:anchor="_Toc38710009" w:history="1">
+            <w:r>
+              <w:rPr>
+                <w:rStyle w:val="Hyperlink"/>
+                <w:b/>
+                <w:noProof/>
+              </w:rPr>
+              <w:t>2.7</w:t>
+            </w:r>
+            <w:r>
+              <w:rPr>
+                <w:rFonts w:eastAsiaTheme="minorEastAsia"/>
+                <w:noProof/>
+              </w:rPr>
+              <w:tab/>
+            </w:r>
+            <w:r>
+              <w:rPr>
+                <w:rStyle w:val="Hyperlink"/>
+                <w:b/>
+                <w:noProof/>
+              </w:rPr>
+              <w:t>Experiments with Learning Rates</w:t>
+            </w:r>
+            <w:r>
+              <w:rPr>
+                <w:noProof/>
+                <w:webHidden/>
+              </w:rPr>
+              <w:tab/>
+            </w:r>
+            <w:r>
+              <w:rPr>
+                <w:noProof/>
+                <w:webHidden/>
+              </w:rPr>
+              <w:fldChar w:fldCharType="begin"/>
+            </w:r>
+            <w:r>
+              <w:rPr>
+                <w:noProof/>
+                <w:webHidden/>
+              </w:rPr>
+              <w:instrText xml:space="preserve"> PAGEREF _Toc38710009 \h </w:instrText>
+            </w:r>
+            <w:r>
+              <w:rPr>
+                <w:noProof/>
+                <w:webHidden/>
+              </w:rPr>
+            </w:r>
+            <w:r>
+              <w:rPr>
+                <w:noProof/>
+                <w:webHidden/>
+              </w:rPr>
+              <w:fldChar w:fldCharType="separate"/>
+            </w:r>
+            <w:r>
+              <w:rPr>
+                <w:noProof/>
+                <w:webHidden/>
+              </w:rPr>
+              <w:t>9</w:t>
+            </w:r>
+            <w:r>
+              <w:rPr>
+                <w:noProof/>
+                <w:webHidden/>
+              </w:rPr>
+              <w:fldChar w:fldCharType="end"/>
+            </w:r>
+          </w:hyperlink>
+        </w:p>
+        <w:p>
+          <w:pPr>
+            <w:pStyle w:val="TOC2"/>
+            <w:tabs>
+              <w:tab w:val="left" w:pos="880"/>
+              <w:tab w:val="right" w:leader="dot" w:pos="9350"/>
+            </w:tabs>
+            <w:rPr>
+              <w:rFonts w:eastAsiaTheme="minorEastAsia"/>
+              <w:noProof/>
+            </w:rPr>
+          </w:pPr>
+          <w:hyperlink w:anchor="_Toc38710010" w:history="1">
+            <w:r>
+              <w:rPr>
+                <w:rStyle w:val="Hyperlink"/>
+                <w:b/>
+                <w:noProof/>
+              </w:rPr>
+              <w:t>2.8</w:t>
+            </w:r>
+            <w:r>
+              <w:rPr>
+                <w:rFonts w:eastAsiaTheme="minorEastAsia"/>
+                <w:noProof/>
+              </w:rPr>
+              <w:tab/>
+            </w:r>
+            <w:r>
+              <w:rPr>
+                <w:rStyle w:val="Hyperlink"/>
+                <w:b/>
+                <w:noProof/>
+              </w:rPr>
+              <w:t>Dropout</w:t>
+            </w:r>
+            <w:r>
+              <w:rPr>
+                <w:noProof/>
+                <w:webHidden/>
+              </w:rPr>
+              <w:tab/>
+            </w:r>
+            <w:r>
+              <w:rPr>
+                <w:noProof/>
+                <w:webHidden/>
+              </w:rPr>
+              <w:fldChar w:fldCharType="begin"/>
+            </w:r>
+            <w:r>
+              <w:rPr>
+                <w:noProof/>
+                <w:webHidden/>
+              </w:rPr>
+              <w:instrText xml:space="preserve"> PAGEREF _Toc38710010 \h </w:instrText>
+            </w:r>
+            <w:r>
+              <w:rPr>
+                <w:noProof/>
+                <w:webHidden/>
+              </w:rPr>
+            </w:r>
+            <w:r>
+              <w:rPr>
+                <w:noProof/>
+                <w:webHidden/>
+              </w:rPr>
+              <w:fldChar w:fldCharType="separate"/>
+            </w:r>
+            <w:r>
+              <w:rPr>
+                <w:noProof/>
+                <w:webHidden/>
+              </w:rPr>
+              <w:t>10</w:t>
             </w:r>
             <w:r>
               <w:rPr>
@@ -651,46 +1173,6 @@
     </w:p>
     <w:p>
       <w:pPr>
-        <w:rPr>
-          <w:b/>
-          <w:bCs/>
-          <w:sz w:val="40"/>
-          <w:szCs w:val="40"/>
-        </w:rPr>
-      </w:pPr>
-    </w:p>
-    <w:p>
-      <w:pPr>
-        <w:rPr>
-          <w:b/>
-          <w:bCs/>
-          <w:sz w:val="40"/>
-          <w:szCs w:val="40"/>
-        </w:rPr>
-      </w:pPr>
-    </w:p>
-    <w:p>
-      <w:pPr>
-        <w:rPr>
-          <w:b/>
-          <w:bCs/>
-          <w:sz w:val="40"/>
-          <w:szCs w:val="40"/>
-        </w:rPr>
-      </w:pPr>
-    </w:p>
-    <w:p>
-      <w:pPr>
-        <w:rPr>
-          <w:b/>
-          <w:bCs/>
-          <w:sz w:val="40"/>
-          <w:szCs w:val="40"/>
-        </w:rPr>
-      </w:pPr>
-    </w:p>
-    <w:p>
-      <w:pPr>
         <w:pStyle w:val="Heading1"/>
         <w:numPr>
           <w:ilvl w:val="0"/>
@@ -703,6 +1185,7 @@
           <w:sz w:val="44"/>
         </w:rPr>
       </w:pPr>
+      <w:bookmarkStart w:id="0" w:name="_Toc38710002"/>
       <w:r>
         <w:rPr>
           <w:b/>
@@ -712,13 +1195,14 @@
         <w:lastRenderedPageBreak/>
         <w:t>Neural Networks</w:t>
       </w:r>
+      <w:bookmarkEnd w:id="0"/>
     </w:p>
     <w:p>
       <w:pPr>
         <w:pStyle w:val="Heading2"/>
         <w:numPr>
           <w:ilvl w:val="1"/>
-          <w:numId w:val="1"/>
+          <w:numId w:val="3"/>
         </w:numPr>
         <w:rPr>
           <w:b/>
@@ -726,7 +1210,7 @@
           <w:sz w:val="32"/>
         </w:rPr>
       </w:pPr>
-      <w:bookmarkStart w:id="0" w:name="_Toc38365465"/>
+      <w:bookmarkStart w:id="1" w:name="_Toc38710003"/>
       <w:r>
         <w:rPr>
           <w:b/>
@@ -751,6 +1235,7 @@
         </w:rPr>
         <w:t>s</w:t>
       </w:r>
+      <w:bookmarkEnd w:id="1"/>
       <w:r>
         <w:rPr>
           <w:b/>
@@ -759,7 +1244,6 @@
         </w:rPr>
         <w:t xml:space="preserve"> </w:t>
       </w:r>
-      <w:bookmarkEnd w:id="0"/>
     </w:p>
     <w:p/>
     <w:p>
@@ -979,7 +1463,6 @@
           <w:sz w:val="28"/>
         </w:rPr>
       </w:pPr>
-      <w:bookmarkStart w:id="1" w:name="_GoBack"/>
       <w:r>
         <w:rPr>
           <w:b/>
@@ -1113,19 +1596,25 @@
         <w:rPr>
           <w:sz w:val="28"/>
         </w:rPr>
-        <w:t xml:space="preserve"> = 'standardiza</w:t>
-      </w:r>
-      <w:r>
-        <w:rPr>
-          <w:sz w:val="28"/>
-        </w:rPr>
-        <w:t>t</w:t>
-      </w:r>
-      <w:r>
-        <w:rPr>
-          <w:sz w:val="28"/>
-        </w:rPr>
-        <w:t>ion'</w:t>
+        <w:t xml:space="preserve"> = </w:t>
+      </w:r>
+      <w:r>
+        <w:rPr>
+          <w:sz w:val="28"/>
+        </w:rPr>
+        <w:t>‘</w:t>
+      </w:r>
+      <w:r>
+        <w:rPr>
+          <w:sz w:val="28"/>
+        </w:rPr>
+        <w:t>min-max</w:t>
+      </w:r>
+      <w:r>
+        <w:rPr>
+          <w:sz w:val="28"/>
+        </w:rPr>
+        <w:t>’</w:t>
       </w:r>
     </w:p>
     <w:p>
@@ -1252,7 +1741,6 @@
         <w:t>Cross Entropy Error Function</w:t>
       </w:r>
     </w:p>
-    <w:bookmarkEnd w:id="1"/>
     <w:p>
       <w:pPr>
         <w:pStyle w:val="ListParagraph"/>
@@ -2291,7 +2779,7 @@
         <w:pStyle w:val="Heading2"/>
         <w:numPr>
           <w:ilvl w:val="1"/>
-          <w:numId w:val="1"/>
+          <w:numId w:val="3"/>
         </w:numPr>
         <w:rPr>
           <w:b/>
@@ -2299,6 +2787,7 @@
           <w:sz w:val="32"/>
         </w:rPr>
       </w:pPr>
+      <w:bookmarkStart w:id="2" w:name="_Toc38710004"/>
       <w:r>
         <w:rPr>
           <w:b/>
@@ -2308,6 +2797,7 @@
         <w:lastRenderedPageBreak/>
         <w:t>Loss Function Plot</w:t>
       </w:r>
+      <w:bookmarkEnd w:id="2"/>
     </w:p>
     <w:p>
       <w:pPr>
@@ -2407,7 +2897,7 @@
         <w:pStyle w:val="Heading2"/>
         <w:numPr>
           <w:ilvl w:val="1"/>
-          <w:numId w:val="1"/>
+          <w:numId w:val="3"/>
         </w:numPr>
         <w:rPr>
           <w:b/>
@@ -2421,6 +2911,7 @@
         </w:rPr>
         <w:br w:type="page"/>
       </w:r>
+      <w:bookmarkStart w:id="3" w:name="_Toc38710005"/>
       <w:r>
         <w:rPr>
           <w:b/>
@@ -2430,6 +2921,7 @@
         <w:lastRenderedPageBreak/>
         <w:t>Experiments with Hidden Layer Nodes</w:t>
       </w:r>
+      <w:bookmarkEnd w:id="3"/>
     </w:p>
     <w:p/>
     <w:p>
@@ -2575,19 +3067,25 @@
         <w:rPr>
           <w:sz w:val="28"/>
         </w:rPr>
-        <w:t xml:space="preserve"> = 'standardiza</w:t>
-      </w:r>
-      <w:r>
-        <w:rPr>
-          <w:sz w:val="28"/>
-        </w:rPr>
-        <w:t>t</w:t>
-      </w:r>
-      <w:r>
-        <w:rPr>
-          <w:sz w:val="28"/>
-        </w:rPr>
-        <w:t>ion'</w:t>
+        <w:t xml:space="preserve"> = </w:t>
+      </w:r>
+      <w:r>
+        <w:rPr>
+          <w:sz w:val="28"/>
+        </w:rPr>
+        <w:t>‘</w:t>
+      </w:r>
+      <w:r>
+        <w:rPr>
+          <w:sz w:val="28"/>
+        </w:rPr>
+        <w:t>min-max</w:t>
+      </w:r>
+      <w:r>
+        <w:rPr>
+          <w:sz w:val="28"/>
+        </w:rPr>
+        <w:t>’</w:t>
       </w:r>
     </w:p>
     <w:p>
@@ -3602,7 +4100,7 @@
         <w:pStyle w:val="Heading2"/>
         <w:numPr>
           <w:ilvl w:val="1"/>
-          <w:numId w:val="1"/>
+          <w:numId w:val="3"/>
         </w:numPr>
         <w:rPr>
           <w:b/>
@@ -3610,6 +4108,7 @@
           <w:sz w:val="32"/>
         </w:rPr>
       </w:pPr>
+      <w:bookmarkStart w:id="4" w:name="_Toc38710006"/>
       <w:r>
         <w:rPr>
           <w:b/>
@@ -3619,6 +4118,7 @@
         <w:lastRenderedPageBreak/>
         <w:t>Experiments with Hidden Layers</w:t>
       </w:r>
+      <w:bookmarkEnd w:id="4"/>
     </w:p>
     <w:p/>
     <w:p>
@@ -3700,19 +4200,25 @@
         <w:rPr>
           <w:sz w:val="28"/>
         </w:rPr>
-        <w:t xml:space="preserve"> = 'standardiza</w:t>
-      </w:r>
-      <w:r>
-        <w:rPr>
-          <w:sz w:val="28"/>
-        </w:rPr>
-        <w:t>t</w:t>
-      </w:r>
-      <w:r>
-        <w:rPr>
-          <w:sz w:val="28"/>
-        </w:rPr>
-        <w:t>ion'</w:t>
+        <w:t xml:space="preserve"> = </w:t>
+      </w:r>
+      <w:r>
+        <w:rPr>
+          <w:sz w:val="28"/>
+        </w:rPr>
+        <w:t>‘</w:t>
+      </w:r>
+      <w:r>
+        <w:rPr>
+          <w:sz w:val="28"/>
+        </w:rPr>
+        <w:t>min-max</w:t>
+      </w:r>
+      <w:r>
+        <w:rPr>
+          <w:sz w:val="28"/>
+        </w:rPr>
+        <w:t>’</w:t>
       </w:r>
     </w:p>
     <w:p>
@@ -4622,7 +5128,7 @@
         <w:pStyle w:val="Heading2"/>
         <w:numPr>
           <w:ilvl w:val="1"/>
-          <w:numId w:val="1"/>
+          <w:numId w:val="3"/>
         </w:numPr>
         <w:rPr>
           <w:b/>
@@ -4630,6 +5136,7 @@
           <w:sz w:val="32"/>
         </w:rPr>
       </w:pPr>
+      <w:bookmarkStart w:id="5" w:name="_Toc38710007"/>
       <w:r>
         <w:rPr>
           <w:b/>
@@ -4639,6 +5146,7 @@
         <w:lastRenderedPageBreak/>
         <w:t>Experiments with Activation Functions</w:t>
       </w:r>
+      <w:bookmarkEnd w:id="5"/>
     </w:p>
     <w:p/>
     <w:p>
@@ -4736,19 +5244,25 @@
         <w:rPr>
           <w:sz w:val="28"/>
         </w:rPr>
-        <w:t xml:space="preserve"> = '</w:t>
-      </w:r>
-      <w:r>
-        <w:rPr>
-          <w:sz w:val="28"/>
-        </w:rPr>
-        <w:t>standardization</w:t>
-      </w:r>
-      <w:r>
-        <w:rPr>
-          <w:sz w:val="28"/>
-        </w:rPr>
-        <w:t>'</w:t>
+        <w:t xml:space="preserve"> = </w:t>
+      </w:r>
+      <w:r>
+        <w:rPr>
+          <w:sz w:val="28"/>
+        </w:rPr>
+        <w:t>‘</w:t>
+      </w:r>
+      <w:r>
+        <w:rPr>
+          <w:sz w:val="28"/>
+        </w:rPr>
+        <w:t>min-max</w:t>
+      </w:r>
+      <w:r>
+        <w:rPr>
+          <w:sz w:val="28"/>
+        </w:rPr>
+        <w:t>’</w:t>
       </w:r>
     </w:p>
     <w:p>
@@ -5395,7 +5909,7 @@
         <w:pStyle w:val="Heading2"/>
         <w:numPr>
           <w:ilvl w:val="1"/>
-          <w:numId w:val="1"/>
+          <w:numId w:val="3"/>
         </w:numPr>
         <w:rPr>
           <w:b/>
@@ -5403,6 +5917,7 @@
           <w:sz w:val="32"/>
         </w:rPr>
       </w:pPr>
+      <w:bookmarkStart w:id="6" w:name="_Toc38710008"/>
       <w:r>
         <w:rPr>
           <w:b/>
@@ -5412,6 +5927,7 @@
         <w:lastRenderedPageBreak/>
         <w:t>Experiments with Weight Initializations</w:t>
       </w:r>
+      <w:bookmarkEnd w:id="6"/>
     </w:p>
     <w:p/>
     <w:p>
@@ -5509,20 +6025,28 @@
         <w:rPr>
           <w:sz w:val="28"/>
         </w:rPr>
-        <w:t xml:space="preserve"> = '</w:t>
-      </w:r>
-      <w:r>
-        <w:rPr>
-          <w:sz w:val="28"/>
-        </w:rPr>
-        <w:t>standardization</w:t>
-      </w:r>
-      <w:r>
-        <w:rPr>
-          <w:sz w:val="28"/>
-        </w:rPr>
-        <w:t>'</w:t>
-      </w:r>
+        <w:t xml:space="preserve"> = </w:t>
+      </w:r>
+      <w:r>
+        <w:rPr>
+          <w:sz w:val="28"/>
+        </w:rPr>
+        <w:t>‘</w:t>
+      </w:r>
+      <w:r>
+        <w:rPr>
+          <w:sz w:val="28"/>
+        </w:rPr>
+        <w:t>min-max</w:t>
+      </w:r>
+      <w:r>
+        <w:rPr>
+          <w:sz w:val="28"/>
+        </w:rPr>
+        <w:t>’</w:t>
+      </w:r>
+      <w:bookmarkStart w:id="7" w:name="_GoBack"/>
+      <w:bookmarkEnd w:id="7"/>
     </w:p>
     <w:p>
       <w:pPr>
@@ -6006,7 +6530,7 @@
         <w:pStyle w:val="Heading2"/>
         <w:numPr>
           <w:ilvl w:val="1"/>
-          <w:numId w:val="1"/>
+          <w:numId w:val="3"/>
         </w:numPr>
         <w:rPr>
           <w:b/>
@@ -6014,6 +6538,7 @@
           <w:sz w:val="32"/>
         </w:rPr>
       </w:pPr>
+      <w:bookmarkStart w:id="8" w:name="_Toc38710009"/>
       <w:r>
         <w:rPr>
           <w:b/>
@@ -6023,6 +6548,7 @@
         <w:lastRenderedPageBreak/>
         <w:t>Experiments with Learning Rates</w:t>
       </w:r>
+      <w:bookmarkEnd w:id="8"/>
     </w:p>
     <w:p/>
     <w:p>
@@ -6432,7 +6958,7 @@
         <w:pStyle w:val="Heading2"/>
         <w:numPr>
           <w:ilvl w:val="1"/>
-          <w:numId w:val="1"/>
+          <w:numId w:val="3"/>
         </w:numPr>
         <w:rPr>
           <w:b/>
@@ -6440,6 +6966,7 @@
           <w:sz w:val="32"/>
         </w:rPr>
       </w:pPr>
+      <w:bookmarkStart w:id="9" w:name="_Toc38710010"/>
       <w:r>
         <w:rPr>
           <w:b/>
@@ -6449,6 +6976,7 @@
         <w:lastRenderedPageBreak/>
         <w:t>Dropout</w:t>
       </w:r>
+      <w:bookmarkEnd w:id="9"/>
     </w:p>
     <w:p/>
     <w:p>
@@ -6512,13 +7040,7 @@
         <w:rPr>
           <w:sz w:val="28"/>
         </w:rPr>
-        <w:t>Number of nodes = [10, varied</w:t>
-      </w:r>
-      <w:r>
-        <w:rPr>
-          <w:sz w:val="28"/>
-        </w:rPr>
-        <w:t>, 1]</w:t>
+        <w:t>Number of nodes = [10, varied, 1]</w:t>
       </w:r>
     </w:p>
     <w:p>
@@ -6546,13 +7068,7 @@
         <w:rPr>
           <w:sz w:val="28"/>
         </w:rPr>
-        <w:t>[</w:t>
-      </w:r>
-      <w:r>
-        <w:rPr>
-          <w:sz w:val="28"/>
-        </w:rPr>
-        <w:t>‘</w:t>
+        <w:t>[‘</w:t>
       </w:r>
       <w:proofErr w:type="spellStart"/>
       <w:r>
@@ -6566,13 +7082,7 @@
         <w:rPr>
           <w:sz w:val="28"/>
         </w:rPr>
-        <w:t>’</w:t>
-      </w:r>
-      <w:r>
-        <w:rPr>
-          <w:sz w:val="28"/>
-        </w:rPr>
-        <w:t>,’sigmoid’]</w:t>
+        <w:t>’,’sigmoid’]</w:t>
       </w:r>
     </w:p>
     <w:p>
@@ -6821,17 +7331,46 @@
               <w:jc w:val="center"/>
               <w:rPr>
                 <w:rFonts w:ascii="Calibri" w:hAnsi="Calibri" w:cs="Calibri"/>
-                <w:color w:val="000000"/>
-                <w:sz w:val="28"/>
-              </w:rPr>
-            </w:pPr>
-            <w:r>
-              <w:rPr>
-                <w:rFonts w:ascii="Calibri" w:hAnsi="Calibri" w:cs="Calibri"/>
-                <w:color w:val="000000"/>
-                <w:sz w:val="28"/>
-              </w:rPr>
-              <w:t>[0.68835616]</w:t>
+                <w:b/>
+                <w:color w:val="000000"/>
+                <w:sz w:val="28"/>
+              </w:rPr>
+            </w:pPr>
+            <w:r>
+              <w:rPr>
+                <w:rFonts w:ascii="Calibri" w:hAnsi="Calibri" w:cs="Calibri"/>
+                <w:b/>
+                <w:color w:val="000000"/>
+                <w:sz w:val="28"/>
+              </w:rPr>
+              <w:t>[0.</w:t>
+            </w:r>
+            <w:r>
+              <w:rPr>
+                <w:rFonts w:ascii="Calibri" w:hAnsi="Calibri" w:cs="Calibri"/>
+                <w:b/>
+                <w:color w:val="000000"/>
+                <w:sz w:val="28"/>
+              </w:rPr>
+              <w:t>92</w:t>
+            </w:r>
+            <w:r>
+              <w:rPr>
+                <w:rFonts w:ascii="Calibri" w:hAnsi="Calibri" w:cs="Calibri"/>
+                <w:b/>
+                <w:color w:val="000000"/>
+                <w:sz w:val="28"/>
+              </w:rPr>
+              <w:t>688</w:t>
+            </w:r>
+            <w:r>
+              <w:rPr>
+                <w:rFonts w:ascii="Calibri" w:hAnsi="Calibri" w:cs="Calibri"/>
+                <w:b/>
+                <w:color w:val="000000"/>
+                <w:sz w:val="28"/>
+              </w:rPr>
+              <w:t>5616]</w:t>
             </w:r>
           </w:p>
         </w:tc>
@@ -6849,17 +7388,37 @@
               <w:jc w:val="center"/>
               <w:rPr>
                 <w:rFonts w:ascii="Calibri" w:hAnsi="Calibri" w:cs="Calibri"/>
-                <w:color w:val="000000"/>
-                <w:sz w:val="28"/>
-              </w:rPr>
-            </w:pPr>
-            <w:r>
-              <w:rPr>
-                <w:rFonts w:ascii="Calibri" w:hAnsi="Calibri" w:cs="Calibri"/>
-                <w:color w:val="000000"/>
-                <w:sz w:val="28"/>
-              </w:rPr>
-              <w:t>[0.56872038]</w:t>
+                <w:b/>
+                <w:color w:val="000000"/>
+                <w:sz w:val="28"/>
+              </w:rPr>
+            </w:pPr>
+            <w:r>
+              <w:rPr>
+                <w:rFonts w:ascii="Calibri" w:hAnsi="Calibri" w:cs="Calibri"/>
+                <w:b/>
+                <w:color w:val="000000"/>
+                <w:sz w:val="28"/>
+              </w:rPr>
+              <w:t>[0.</w:t>
+            </w:r>
+            <w:r>
+              <w:rPr>
+                <w:rFonts w:ascii="Calibri" w:hAnsi="Calibri" w:cs="Calibri"/>
+                <w:b/>
+                <w:color w:val="000000"/>
+                <w:sz w:val="28"/>
+              </w:rPr>
+              <w:t>9256</w:t>
+            </w:r>
+            <w:r>
+              <w:rPr>
+                <w:rFonts w:ascii="Calibri" w:hAnsi="Calibri" w:cs="Calibri"/>
+                <w:b/>
+                <w:color w:val="000000"/>
+                <w:sz w:val="28"/>
+              </w:rPr>
+              <w:t>72038]</w:t>
             </w:r>
           </w:p>
         </w:tc>
@@ -6920,7 +7479,23 @@
                 <w:color w:val="000000"/>
                 <w:sz w:val="28"/>
               </w:rPr>
-              <w:t>[0.68150685]</w:t>
+              <w:t>[0.</w:t>
+            </w:r>
+            <w:r>
+              <w:rPr>
+                <w:rFonts w:ascii="Calibri" w:hAnsi="Calibri" w:cs="Calibri"/>
+                <w:color w:val="000000"/>
+                <w:sz w:val="28"/>
+              </w:rPr>
+              <w:t>8</w:t>
+            </w:r>
+            <w:r>
+              <w:rPr>
+                <w:rFonts w:ascii="Calibri" w:hAnsi="Calibri" w:cs="Calibri"/>
+                <w:color w:val="000000"/>
+                <w:sz w:val="28"/>
+              </w:rPr>
+              <w:t>68150685]</w:t>
             </w:r>
           </w:p>
         </w:tc>
@@ -6948,7 +7523,23 @@
                 <w:color w:val="000000"/>
                 <w:sz w:val="28"/>
               </w:rPr>
-              <w:t>[0.55924171]</w:t>
+              <w:t>[0.</w:t>
+            </w:r>
+            <w:r>
+              <w:rPr>
+                <w:rFonts w:ascii="Calibri" w:hAnsi="Calibri" w:cs="Calibri"/>
+                <w:color w:val="000000"/>
+                <w:sz w:val="28"/>
+              </w:rPr>
+              <w:t>8</w:t>
+            </w:r>
+            <w:r>
+              <w:rPr>
+                <w:rFonts w:ascii="Calibri" w:hAnsi="Calibri" w:cs="Calibri"/>
+                <w:color w:val="000000"/>
+                <w:sz w:val="28"/>
+              </w:rPr>
+              <w:t>55924171]</w:t>
             </w:r>
           </w:p>
         </w:tc>
@@ -7009,7 +7600,23 @@
                 <w:color w:val="000000"/>
                 <w:sz w:val="28"/>
               </w:rPr>
-              <w:t>[0.61986301]</w:t>
+              <w:t>[0.</w:t>
+            </w:r>
+            <w:r>
+              <w:rPr>
+                <w:rFonts w:ascii="Calibri" w:hAnsi="Calibri" w:cs="Calibri"/>
+                <w:color w:val="000000"/>
+                <w:sz w:val="28"/>
+              </w:rPr>
+              <w:t>8</w:t>
+            </w:r>
+            <w:r>
+              <w:rPr>
+                <w:rFonts w:ascii="Calibri" w:hAnsi="Calibri" w:cs="Calibri"/>
+                <w:color w:val="000000"/>
+                <w:sz w:val="28"/>
+              </w:rPr>
+              <w:t>61986301]</w:t>
             </w:r>
           </w:p>
         </w:tc>
@@ -7037,7 +7644,23 @@
                 <w:color w:val="000000"/>
                 <w:sz w:val="28"/>
               </w:rPr>
-              <w:t>[0.40641711]</w:t>
+              <w:t>[0.</w:t>
+            </w:r>
+            <w:r>
+              <w:rPr>
+                <w:rFonts w:ascii="Calibri" w:hAnsi="Calibri" w:cs="Calibri"/>
+                <w:color w:val="000000"/>
+                <w:sz w:val="28"/>
+              </w:rPr>
+              <w:t>8</w:t>
+            </w:r>
+            <w:r>
+              <w:rPr>
+                <w:rFonts w:ascii="Calibri" w:hAnsi="Calibri" w:cs="Calibri"/>
+                <w:color w:val="000000"/>
+                <w:sz w:val="28"/>
+              </w:rPr>
+              <w:t>40641711]</w:t>
             </w:r>
           </w:p>
         </w:tc>
@@ -7098,7 +7721,23 @@
                 <w:color w:val="000000"/>
                 <w:sz w:val="28"/>
               </w:rPr>
-              <w:t>[0.76369863]</w:t>
+              <w:t>[0.</w:t>
+            </w:r>
+            <w:r>
+              <w:rPr>
+                <w:rFonts w:ascii="Calibri" w:hAnsi="Calibri" w:cs="Calibri"/>
+                <w:color w:val="000000"/>
+                <w:sz w:val="28"/>
+              </w:rPr>
+              <w:t>8</w:t>
+            </w:r>
+            <w:r>
+              <w:rPr>
+                <w:rFonts w:ascii="Calibri" w:hAnsi="Calibri" w:cs="Calibri"/>
+                <w:color w:val="000000"/>
+                <w:sz w:val="28"/>
+              </w:rPr>
+              <w:t>76369863]</w:t>
             </w:r>
           </w:p>
         </w:tc>
@@ -7126,7 +7765,23 @@
                 <w:color w:val="000000"/>
                 <w:sz w:val="28"/>
               </w:rPr>
-              <w:t>[0.7250996]</w:t>
+              <w:t>[0.</w:t>
+            </w:r>
+            <w:r>
+              <w:rPr>
+                <w:rFonts w:ascii="Calibri" w:hAnsi="Calibri" w:cs="Calibri"/>
+                <w:color w:val="000000"/>
+                <w:sz w:val="28"/>
+              </w:rPr>
+              <w:t>8</w:t>
+            </w:r>
+            <w:r>
+              <w:rPr>
+                <w:rFonts w:ascii="Calibri" w:hAnsi="Calibri" w:cs="Calibri"/>
+                <w:color w:val="000000"/>
+                <w:sz w:val="28"/>
+              </w:rPr>
+              <w:t>7250996]</w:t>
             </w:r>
           </w:p>
         </w:tc>
@@ -7187,7 +7842,23 @@
                 <w:color w:val="000000"/>
                 <w:sz w:val="28"/>
               </w:rPr>
-              <w:t>[0.66780822]</w:t>
+              <w:t>[0.</w:t>
+            </w:r>
+            <w:r>
+              <w:rPr>
+                <w:rFonts w:ascii="Calibri" w:hAnsi="Calibri" w:cs="Calibri"/>
+                <w:color w:val="000000"/>
+                <w:sz w:val="28"/>
+              </w:rPr>
+              <w:t>8</w:t>
+            </w:r>
+            <w:r>
+              <w:rPr>
+                <w:rFonts w:ascii="Calibri" w:hAnsi="Calibri" w:cs="Calibri"/>
+                <w:color w:val="000000"/>
+                <w:sz w:val="28"/>
+              </w:rPr>
+              <w:t>66780822]</w:t>
             </w:r>
           </w:p>
         </w:tc>
@@ -7215,7 +7886,23 @@
                 <w:color w:val="000000"/>
                 <w:sz w:val="28"/>
               </w:rPr>
-              <w:t>[0.52216749]</w:t>
+              <w:t>[0.</w:t>
+            </w:r>
+            <w:r>
+              <w:rPr>
+                <w:rFonts w:ascii="Calibri" w:hAnsi="Calibri" w:cs="Calibri"/>
+                <w:color w:val="000000"/>
+                <w:sz w:val="28"/>
+              </w:rPr>
+              <w:t>8</w:t>
+            </w:r>
+            <w:r>
+              <w:rPr>
+                <w:rFonts w:ascii="Calibri" w:hAnsi="Calibri" w:cs="Calibri"/>
+                <w:color w:val="000000"/>
+                <w:sz w:val="28"/>
+              </w:rPr>
+              <w:t>52216749]</w:t>
             </w:r>
           </w:p>
         </w:tc>
@@ -7276,7 +7963,23 @@
                 <w:color w:val="000000"/>
                 <w:sz w:val="28"/>
               </w:rPr>
-              <w:t>[0.67123288]</w:t>
+              <w:t>[0.</w:t>
+            </w:r>
+            <w:r>
+              <w:rPr>
+                <w:rFonts w:ascii="Calibri" w:hAnsi="Calibri" w:cs="Calibri"/>
+                <w:color w:val="000000"/>
+                <w:sz w:val="28"/>
+              </w:rPr>
+              <w:t>8</w:t>
+            </w:r>
+            <w:r>
+              <w:rPr>
+                <w:rFonts w:ascii="Calibri" w:hAnsi="Calibri" w:cs="Calibri"/>
+                <w:color w:val="000000"/>
+                <w:sz w:val="28"/>
+              </w:rPr>
+              <w:t>67123288]</w:t>
             </w:r>
           </w:p>
         </w:tc>
@@ -7304,7 +8007,23 @@
                 <w:color w:val="000000"/>
                 <w:sz w:val="28"/>
               </w:rPr>
-              <w:t>[0.52941176]</w:t>
+              <w:t>[0.</w:t>
+            </w:r>
+            <w:r>
+              <w:rPr>
+                <w:rFonts w:ascii="Calibri" w:hAnsi="Calibri" w:cs="Calibri"/>
+                <w:color w:val="000000"/>
+                <w:sz w:val="28"/>
+              </w:rPr>
+              <w:t>8</w:t>
+            </w:r>
+            <w:r>
+              <w:rPr>
+                <w:rFonts w:ascii="Calibri" w:hAnsi="Calibri" w:cs="Calibri"/>
+                <w:color w:val="000000"/>
+                <w:sz w:val="28"/>
+              </w:rPr>
+              <w:t>52941176]</w:t>
             </w:r>
           </w:p>
         </w:tc>
@@ -7365,7 +8084,23 @@
                 <w:color w:val="000000"/>
                 <w:sz w:val="28"/>
               </w:rPr>
-              <w:t>[0.78082192]</w:t>
+              <w:t>[0.</w:t>
+            </w:r>
+            <w:r>
+              <w:rPr>
+                <w:rFonts w:ascii="Calibri" w:hAnsi="Calibri" w:cs="Calibri"/>
+                <w:color w:val="000000"/>
+                <w:sz w:val="28"/>
+              </w:rPr>
+              <w:t>8</w:t>
+            </w:r>
+            <w:r>
+              <w:rPr>
+                <w:rFonts w:ascii="Calibri" w:hAnsi="Calibri" w:cs="Calibri"/>
+                <w:color w:val="000000"/>
+                <w:sz w:val="28"/>
+              </w:rPr>
+              <w:t>78082192]</w:t>
             </w:r>
           </w:p>
         </w:tc>
@@ -7393,7 +8128,23 @@
                 <w:color w:val="000000"/>
                 <w:sz w:val="28"/>
               </w:rPr>
-              <w:t>[0.77931034]</w:t>
+              <w:t>[0.</w:t>
+            </w:r>
+            <w:r>
+              <w:rPr>
+                <w:rFonts w:ascii="Calibri" w:hAnsi="Calibri" w:cs="Calibri"/>
+                <w:color w:val="000000"/>
+                <w:sz w:val="28"/>
+              </w:rPr>
+              <w:t>8</w:t>
+            </w:r>
+            <w:r>
+              <w:rPr>
+                <w:rFonts w:ascii="Calibri" w:hAnsi="Calibri" w:cs="Calibri"/>
+                <w:color w:val="000000"/>
+                <w:sz w:val="28"/>
+              </w:rPr>
+              <w:t>77931034]</w:t>
             </w:r>
           </w:p>
         </w:tc>
@@ -7454,7 +8205,23 @@
                 <w:color w:val="000000"/>
                 <w:sz w:val="28"/>
               </w:rPr>
-              <w:t>[0.51027397]</w:t>
+              <w:t>[0.</w:t>
+            </w:r>
+            <w:r>
+              <w:rPr>
+                <w:rFonts w:ascii="Calibri" w:hAnsi="Calibri" w:cs="Calibri"/>
+                <w:color w:val="000000"/>
+                <w:sz w:val="28"/>
+              </w:rPr>
+              <w:t>8</w:t>
+            </w:r>
+            <w:r>
+              <w:rPr>
+                <w:rFonts w:ascii="Calibri" w:hAnsi="Calibri" w:cs="Calibri"/>
+                <w:color w:val="000000"/>
+                <w:sz w:val="28"/>
+              </w:rPr>
+              <w:t>51027397]</w:t>
             </w:r>
           </w:p>
         </w:tc>
@@ -7482,7 +8249,23 @@
                 <w:color w:val="000000"/>
                 <w:sz w:val="28"/>
               </w:rPr>
-              <w:t>[0.67276888]</w:t>
+              <w:t>[0.</w:t>
+            </w:r>
+            <w:r>
+              <w:rPr>
+                <w:rFonts w:ascii="Calibri" w:hAnsi="Calibri" w:cs="Calibri"/>
+                <w:color w:val="000000"/>
+                <w:sz w:val="28"/>
+              </w:rPr>
+              <w:t>8</w:t>
+            </w:r>
+            <w:r>
+              <w:rPr>
+                <w:rFonts w:ascii="Calibri" w:hAnsi="Calibri" w:cs="Calibri"/>
+                <w:color w:val="000000"/>
+                <w:sz w:val="28"/>
+              </w:rPr>
+              <w:t>67276888]</w:t>
             </w:r>
           </w:p>
         </w:tc>
@@ -7544,7 +8327,7 @@
           </w:tcPr>
           <w:p>
             <w:pPr>
-              <w:spacing w:after="0" w:line="240" w:lineRule="auto"/>
+              <w:spacing w:after="0"/>
               <w:jc w:val="center"/>
               <w:rPr>
                 <w:rFonts w:ascii="Calibri" w:hAnsi="Calibri" w:cs="Calibri"/>
@@ -7574,7 +8357,7 @@
           </w:tcPr>
           <w:p>
             <w:pPr>
-              <w:spacing w:after="0" w:line="240" w:lineRule="auto"/>
+              <w:spacing w:after="0"/>
               <w:jc w:val="center"/>
               <w:rPr>
                 <w:rFonts w:ascii="Calibri" w:hAnsi="Calibri" w:cs="Calibri"/>
@@ -7604,7 +8387,7 @@
           </w:tcPr>
           <w:p>
             <w:pPr>
-              <w:spacing w:after="0" w:line="240" w:lineRule="auto"/>
+              <w:spacing w:after="0"/>
               <w:jc w:val="center"/>
               <w:rPr>
                 <w:rFonts w:ascii="Calibri" w:hAnsi="Calibri" w:cs="Calibri"/>
@@ -7641,7 +8424,7 @@
           </w:tcPr>
           <w:p>
             <w:pPr>
-              <w:spacing w:after="0" w:line="240" w:lineRule="auto"/>
+              <w:spacing w:after="0"/>
               <w:jc w:val="center"/>
               <w:rPr>
                 <w:rFonts w:ascii="Calibri" w:hAnsi="Calibri" w:cs="Calibri"/>
@@ -7669,21 +8452,32 @@
           </w:tcPr>
           <w:p>
             <w:pPr>
-              <w:spacing w:after="0" w:line="240" w:lineRule="auto"/>
-              <w:jc w:val="center"/>
-              <w:rPr>
-                <w:rFonts w:ascii="Calibri" w:hAnsi="Calibri" w:cs="Calibri"/>
-                <w:color w:val="000000"/>
-                <w:sz w:val="28"/>
-              </w:rPr>
-            </w:pPr>
-            <w:r>
-              <w:rPr>
-                <w:rFonts w:ascii="Calibri" w:hAnsi="Calibri" w:cs="Calibri"/>
-                <w:color w:val="000000"/>
-                <w:sz w:val="28"/>
-              </w:rPr>
-              <w:t>[0.89041096]</w:t>
+              <w:spacing w:after="0"/>
+              <w:jc w:val="center"/>
+              <w:rPr>
+                <w:rFonts w:ascii="Calibri" w:hAnsi="Calibri" w:cs="Calibri"/>
+                <w:b/>
+                <w:color w:val="000000"/>
+                <w:sz w:val="28"/>
+              </w:rPr>
+            </w:pPr>
+            <w:r>
+              <w:rPr>
+                <w:rFonts w:ascii="Calibri" w:hAnsi="Calibri" w:cs="Calibri"/>
+                <w:b/>
+                <w:color w:val="000000"/>
+                <w:sz w:val="28"/>
+              </w:rPr>
+              <w:t>[0.92</w:t>
+            </w:r>
+            <w:r>
+              <w:rPr>
+                <w:rFonts w:ascii="Calibri" w:hAnsi="Calibri" w:cs="Calibri"/>
+                <w:b/>
+                <w:color w:val="000000"/>
+                <w:sz w:val="28"/>
+              </w:rPr>
+              <w:t>465753]</w:t>
             </w:r>
           </w:p>
         </w:tc>
@@ -7697,21 +8491,32 @@
           </w:tcPr>
           <w:p>
             <w:pPr>
-              <w:spacing w:after="0" w:line="240" w:lineRule="auto"/>
-              <w:jc w:val="center"/>
-              <w:rPr>
-                <w:rFonts w:ascii="Calibri" w:hAnsi="Calibri" w:cs="Calibri"/>
-                <w:color w:val="000000"/>
-                <w:sz w:val="28"/>
-              </w:rPr>
-            </w:pPr>
-            <w:r>
-              <w:rPr>
-                <w:rFonts w:ascii="Calibri" w:hAnsi="Calibri" w:cs="Calibri"/>
-                <w:color w:val="000000"/>
-                <w:sz w:val="28"/>
-              </w:rPr>
-              <w:t>[0.88965517]</w:t>
+              <w:spacing w:after="0"/>
+              <w:jc w:val="center"/>
+              <w:rPr>
+                <w:rFonts w:ascii="Calibri" w:hAnsi="Calibri" w:cs="Calibri"/>
+                <w:b/>
+                <w:color w:val="000000"/>
+                <w:sz w:val="28"/>
+              </w:rPr>
+            </w:pPr>
+            <w:r>
+              <w:rPr>
+                <w:rFonts w:ascii="Calibri" w:hAnsi="Calibri" w:cs="Calibri"/>
+                <w:b/>
+                <w:color w:val="000000"/>
+                <w:sz w:val="28"/>
+              </w:rPr>
+              <w:t>[0.92</w:t>
+            </w:r>
+            <w:r>
+              <w:rPr>
+                <w:rFonts w:ascii="Calibri" w:hAnsi="Calibri" w:cs="Calibri"/>
+                <w:b/>
+                <w:color w:val="000000"/>
+                <w:sz w:val="28"/>
+              </w:rPr>
+              <w:t>666667]</w:t>
             </w:r>
           </w:p>
         </w:tc>
@@ -7730,7 +8535,7 @@
           </w:tcPr>
           <w:p>
             <w:pPr>
-              <w:spacing w:after="0" w:line="240" w:lineRule="auto"/>
+              <w:spacing w:after="0"/>
               <w:jc w:val="center"/>
               <w:rPr>
                 <w:rFonts w:ascii="Calibri" w:hAnsi="Calibri" w:cs="Calibri"/>
@@ -7758,7 +8563,7 @@
           </w:tcPr>
           <w:p>
             <w:pPr>
-              <w:spacing w:after="0" w:line="240" w:lineRule="auto"/>
+              <w:spacing w:after="0"/>
               <w:jc w:val="center"/>
               <w:rPr>
                 <w:rFonts w:ascii="Calibri" w:hAnsi="Calibri" w:cs="Calibri"/>
@@ -7786,21 +8591,21 @@
           </w:tcPr>
           <w:p>
             <w:pPr>
-              <w:spacing w:after="0" w:line="240" w:lineRule="auto"/>
-              <w:jc w:val="center"/>
-              <w:rPr>
-                <w:rFonts w:ascii="Calibri" w:hAnsi="Calibri" w:cs="Calibri"/>
-                <w:color w:val="000000"/>
-                <w:sz w:val="28"/>
-              </w:rPr>
-            </w:pPr>
-            <w:r>
-              <w:rPr>
-                <w:rFonts w:ascii="Calibri" w:hAnsi="Calibri" w:cs="Calibri"/>
-                <w:color w:val="000000"/>
-                <w:sz w:val="28"/>
-              </w:rPr>
-              <w:t>[0.87457627]</w:t>
+              <w:spacing w:after="0"/>
+              <w:jc w:val="center"/>
+              <w:rPr>
+                <w:rFonts w:ascii="Calibri" w:hAnsi="Calibri" w:cs="Calibri"/>
+                <w:color w:val="000000"/>
+                <w:sz w:val="28"/>
+              </w:rPr>
+            </w:pPr>
+            <w:r>
+              <w:rPr>
+                <w:rFonts w:ascii="Calibri" w:hAnsi="Calibri" w:cs="Calibri"/>
+                <w:color w:val="000000"/>
+                <w:sz w:val="28"/>
+              </w:rPr>
+              <w:t>[0.86545455]</w:t>
             </w:r>
           </w:p>
         </w:tc>
@@ -7819,7 +8624,7 @@
           </w:tcPr>
           <w:p>
             <w:pPr>
-              <w:spacing w:after="0" w:line="240" w:lineRule="auto"/>
+              <w:spacing w:after="0"/>
               <w:jc w:val="center"/>
               <w:rPr>
                 <w:rFonts w:ascii="Calibri" w:hAnsi="Calibri" w:cs="Calibri"/>
@@ -7847,21 +8652,21 @@
           </w:tcPr>
           <w:p>
             <w:pPr>
-              <w:spacing w:after="0" w:line="240" w:lineRule="auto"/>
-              <w:jc w:val="center"/>
-              <w:rPr>
-                <w:rFonts w:ascii="Calibri" w:hAnsi="Calibri" w:cs="Calibri"/>
-                <w:color w:val="000000"/>
-                <w:sz w:val="28"/>
-              </w:rPr>
-            </w:pPr>
-            <w:r>
-              <w:rPr>
-                <w:rFonts w:ascii="Calibri" w:hAnsi="Calibri" w:cs="Calibri"/>
-                <w:color w:val="000000"/>
-                <w:sz w:val="28"/>
-              </w:rPr>
-              <w:t>[0.83219178]</w:t>
+              <w:spacing w:after="0"/>
+              <w:jc w:val="center"/>
+              <w:rPr>
+                <w:rFonts w:ascii="Calibri" w:hAnsi="Calibri" w:cs="Calibri"/>
+                <w:color w:val="000000"/>
+                <w:sz w:val="28"/>
+              </w:rPr>
+            </w:pPr>
+            <w:r>
+              <w:rPr>
+                <w:rFonts w:ascii="Calibri" w:hAnsi="Calibri" w:cs="Calibri"/>
+                <w:color w:val="000000"/>
+                <w:sz w:val="28"/>
+              </w:rPr>
+              <w:t>[0.85273973]</w:t>
             </w:r>
           </w:p>
         </w:tc>
@@ -7875,21 +8680,21 @@
           </w:tcPr>
           <w:p>
             <w:pPr>
-              <w:spacing w:after="0" w:line="240" w:lineRule="auto"/>
-              <w:jc w:val="center"/>
-              <w:rPr>
-                <w:rFonts w:ascii="Calibri" w:hAnsi="Calibri" w:cs="Calibri"/>
-                <w:color w:val="000000"/>
-                <w:sz w:val="28"/>
-              </w:rPr>
-            </w:pPr>
-            <w:r>
-              <w:rPr>
-                <w:rFonts w:ascii="Calibri" w:hAnsi="Calibri" w:cs="Calibri"/>
-                <w:color w:val="000000"/>
-                <w:sz w:val="28"/>
-              </w:rPr>
-              <w:t>[0.8164794]</w:t>
+              <w:spacing w:after="0"/>
+              <w:jc w:val="center"/>
+              <w:rPr>
+                <w:rFonts w:ascii="Calibri" w:hAnsi="Calibri" w:cs="Calibri"/>
+                <w:color w:val="000000"/>
+                <w:sz w:val="28"/>
+              </w:rPr>
+            </w:pPr>
+            <w:r>
+              <w:rPr>
+                <w:rFonts w:ascii="Calibri" w:hAnsi="Calibri" w:cs="Calibri"/>
+                <w:color w:val="000000"/>
+                <w:sz w:val="28"/>
+              </w:rPr>
+              <w:t>[0.87087087]</w:t>
             </w:r>
           </w:p>
         </w:tc>
@@ -7908,7 +8713,7 @@
           </w:tcPr>
           <w:p>
             <w:pPr>
-              <w:spacing w:after="0" w:line="240" w:lineRule="auto"/>
+              <w:spacing w:after="0"/>
               <w:jc w:val="center"/>
               <w:rPr>
                 <w:rFonts w:ascii="Calibri" w:hAnsi="Calibri" w:cs="Calibri"/>
@@ -7936,21 +8741,21 @@
           </w:tcPr>
           <w:p>
             <w:pPr>
-              <w:spacing w:after="0" w:line="240" w:lineRule="auto"/>
-              <w:jc w:val="center"/>
-              <w:rPr>
-                <w:rFonts w:ascii="Calibri" w:hAnsi="Calibri" w:cs="Calibri"/>
-                <w:color w:val="000000"/>
-                <w:sz w:val="28"/>
-              </w:rPr>
-            </w:pPr>
-            <w:r>
-              <w:rPr>
-                <w:rFonts w:ascii="Calibri" w:hAnsi="Calibri" w:cs="Calibri"/>
-                <w:color w:val="000000"/>
-                <w:sz w:val="28"/>
-              </w:rPr>
-              <w:t>[0.80479452]</w:t>
+              <w:spacing w:after="0"/>
+              <w:jc w:val="center"/>
+              <w:rPr>
+                <w:rFonts w:ascii="Calibri" w:hAnsi="Calibri" w:cs="Calibri"/>
+                <w:color w:val="000000"/>
+                <w:sz w:val="28"/>
+              </w:rPr>
+            </w:pPr>
+            <w:r>
+              <w:rPr>
+                <w:rFonts w:ascii="Calibri" w:hAnsi="Calibri" w:cs="Calibri"/>
+                <w:color w:val="000000"/>
+                <w:sz w:val="28"/>
+              </w:rPr>
+              <w:t>[0.84589041]</w:t>
             </w:r>
           </w:p>
         </w:tc>
@@ -7964,21 +8769,21 @@
           </w:tcPr>
           <w:p>
             <w:pPr>
-              <w:spacing w:after="0" w:line="240" w:lineRule="auto"/>
-              <w:jc w:val="center"/>
-              <w:rPr>
-                <w:rFonts w:ascii="Calibri" w:hAnsi="Calibri" w:cs="Calibri"/>
-                <w:color w:val="000000"/>
-                <w:sz w:val="28"/>
-              </w:rPr>
-            </w:pPr>
-            <w:r>
-              <w:rPr>
-                <w:rFonts w:ascii="Calibri" w:hAnsi="Calibri" w:cs="Calibri"/>
-                <w:color w:val="000000"/>
-                <w:sz w:val="28"/>
-              </w:rPr>
-              <w:t>[0.77470356]</w:t>
+              <w:spacing w:after="0"/>
+              <w:jc w:val="center"/>
+              <w:rPr>
+                <w:rFonts w:ascii="Calibri" w:hAnsi="Calibri" w:cs="Calibri"/>
+                <w:color w:val="000000"/>
+                <w:sz w:val="28"/>
+              </w:rPr>
+            </w:pPr>
+            <w:r>
+              <w:rPr>
+                <w:rFonts w:ascii="Calibri" w:hAnsi="Calibri" w:cs="Calibri"/>
+                <w:color w:val="000000"/>
+                <w:sz w:val="28"/>
+              </w:rPr>
+              <w:t>[0.83146067]</w:t>
             </w:r>
           </w:p>
         </w:tc>
@@ -7997,7 +8802,7 @@
           </w:tcPr>
           <w:p>
             <w:pPr>
-              <w:spacing w:after="0" w:line="240" w:lineRule="auto"/>
+              <w:spacing w:after="0"/>
               <w:jc w:val="center"/>
               <w:rPr>
                 <w:rFonts w:ascii="Calibri" w:hAnsi="Calibri" w:cs="Calibri"/>
@@ -8025,21 +8830,21 @@
           </w:tcPr>
           <w:p>
             <w:pPr>
-              <w:spacing w:after="0" w:line="240" w:lineRule="auto"/>
-              <w:jc w:val="center"/>
-              <w:rPr>
-                <w:rFonts w:ascii="Calibri" w:hAnsi="Calibri" w:cs="Calibri"/>
-                <w:color w:val="000000"/>
-                <w:sz w:val="28"/>
-              </w:rPr>
-            </w:pPr>
-            <w:r>
-              <w:rPr>
-                <w:rFonts w:ascii="Calibri" w:hAnsi="Calibri" w:cs="Calibri"/>
-                <w:color w:val="000000"/>
-                <w:sz w:val="28"/>
-              </w:rPr>
-              <w:t>[0.75342466]</w:t>
+              <w:spacing w:after="0"/>
+              <w:jc w:val="center"/>
+              <w:rPr>
+                <w:rFonts w:ascii="Calibri" w:hAnsi="Calibri" w:cs="Calibri"/>
+                <w:color w:val="000000"/>
+                <w:sz w:val="28"/>
+              </w:rPr>
+            </w:pPr>
+            <w:r>
+              <w:rPr>
+                <w:rFonts w:ascii="Calibri" w:hAnsi="Calibri" w:cs="Calibri"/>
+                <w:color w:val="000000"/>
+                <w:sz w:val="28"/>
+              </w:rPr>
+              <w:t>[0.85958904]</w:t>
             </w:r>
           </w:p>
         </w:tc>
@@ -8053,21 +8858,21 @@
           </w:tcPr>
           <w:p>
             <w:pPr>
-              <w:spacing w:after="0" w:line="240" w:lineRule="auto"/>
-              <w:jc w:val="center"/>
-              <w:rPr>
-                <w:rFonts w:ascii="Calibri" w:hAnsi="Calibri" w:cs="Calibri"/>
-                <w:color w:val="000000"/>
-                <w:sz w:val="28"/>
-              </w:rPr>
-            </w:pPr>
-            <w:r>
-              <w:rPr>
-                <w:rFonts w:ascii="Calibri" w:hAnsi="Calibri" w:cs="Calibri"/>
-                <w:color w:val="000000"/>
-                <w:sz w:val="28"/>
-              </w:rPr>
-              <w:t>[0.70731707]</w:t>
+              <w:spacing w:after="0"/>
+              <w:jc w:val="center"/>
+              <w:rPr>
+                <w:rFonts w:ascii="Calibri" w:hAnsi="Calibri" w:cs="Calibri"/>
+                <w:color w:val="000000"/>
+                <w:sz w:val="28"/>
+              </w:rPr>
+            </w:pPr>
+            <w:r>
+              <w:rPr>
+                <w:rFonts w:ascii="Calibri" w:hAnsi="Calibri" w:cs="Calibri"/>
+                <w:color w:val="000000"/>
+                <w:sz w:val="28"/>
+              </w:rPr>
+              <w:t>[0.87461774]</w:t>
             </w:r>
           </w:p>
         </w:tc>
@@ -8086,7 +8891,7 @@
           </w:tcPr>
           <w:p>
             <w:pPr>
-              <w:spacing w:after="0" w:line="240" w:lineRule="auto"/>
+              <w:spacing w:after="0"/>
               <w:jc w:val="center"/>
               <w:rPr>
                 <w:rFonts w:ascii="Calibri" w:hAnsi="Calibri" w:cs="Calibri"/>
@@ -8114,21 +8919,21 @@
           </w:tcPr>
           <w:p>
             <w:pPr>
-              <w:spacing w:after="0" w:line="240" w:lineRule="auto"/>
-              <w:jc w:val="center"/>
-              <w:rPr>
-                <w:rFonts w:ascii="Calibri" w:hAnsi="Calibri" w:cs="Calibri"/>
-                <w:color w:val="000000"/>
-                <w:sz w:val="28"/>
-              </w:rPr>
-            </w:pPr>
-            <w:r>
-              <w:rPr>
-                <w:rFonts w:ascii="Calibri" w:hAnsi="Calibri" w:cs="Calibri"/>
-                <w:color w:val="000000"/>
-                <w:sz w:val="28"/>
-              </w:rPr>
-              <w:t>[0.71917808]</w:t>
+              <w:spacing w:after="0"/>
+              <w:jc w:val="center"/>
+              <w:rPr>
+                <w:rFonts w:ascii="Calibri" w:hAnsi="Calibri" w:cs="Calibri"/>
+                <w:color w:val="000000"/>
+                <w:sz w:val="28"/>
+              </w:rPr>
+            </w:pPr>
+            <w:r>
+              <w:rPr>
+                <w:rFonts w:ascii="Calibri" w:hAnsi="Calibri" w:cs="Calibri"/>
+                <w:color w:val="000000"/>
+                <w:sz w:val="28"/>
+              </w:rPr>
+              <w:t>[0.86986301]</w:t>
             </w:r>
           </w:p>
         </w:tc>
@@ -8142,21 +8947,21 @@
           </w:tcPr>
           <w:p>
             <w:pPr>
-              <w:spacing w:after="0" w:line="240" w:lineRule="auto"/>
-              <w:jc w:val="center"/>
-              <w:rPr>
-                <w:rFonts w:ascii="Calibri" w:hAnsi="Calibri" w:cs="Calibri"/>
-                <w:color w:val="000000"/>
-                <w:sz w:val="28"/>
-              </w:rPr>
-            </w:pPr>
-            <w:r>
-              <w:rPr>
-                <w:rFonts w:ascii="Calibri" w:hAnsi="Calibri" w:cs="Calibri"/>
-                <w:color w:val="000000"/>
-                <w:sz w:val="28"/>
-              </w:rPr>
-              <w:t>[0.63392857]</w:t>
+              <w:spacing w:after="0"/>
+              <w:jc w:val="center"/>
+              <w:rPr>
+                <w:rFonts w:ascii="Calibri" w:hAnsi="Calibri" w:cs="Calibri"/>
+                <w:color w:val="000000"/>
+                <w:sz w:val="28"/>
+              </w:rPr>
+            </w:pPr>
+            <w:r>
+              <w:rPr>
+                <w:rFonts w:ascii="Calibri" w:hAnsi="Calibri" w:cs="Calibri"/>
+                <w:color w:val="000000"/>
+                <w:sz w:val="28"/>
+              </w:rPr>
+              <w:t>[0.88271605]</w:t>
             </w:r>
           </w:p>
         </w:tc>
@@ -8175,7 +8980,7 @@
           </w:tcPr>
           <w:p>
             <w:pPr>
-              <w:spacing w:after="0" w:line="240" w:lineRule="auto"/>
+              <w:spacing w:after="0"/>
               <w:jc w:val="center"/>
               <w:rPr>
                 <w:rFonts w:ascii="Calibri" w:hAnsi="Calibri" w:cs="Calibri"/>
@@ -8203,21 +9008,21 @@
           </w:tcPr>
           <w:p>
             <w:pPr>
-              <w:spacing w:after="0" w:line="240" w:lineRule="auto"/>
-              <w:jc w:val="center"/>
-              <w:rPr>
-                <w:rFonts w:ascii="Calibri" w:hAnsi="Calibri" w:cs="Calibri"/>
-                <w:color w:val="000000"/>
-                <w:sz w:val="28"/>
-              </w:rPr>
-            </w:pPr>
-            <w:r>
-              <w:rPr>
-                <w:rFonts w:ascii="Calibri" w:hAnsi="Calibri" w:cs="Calibri"/>
-                <w:color w:val="000000"/>
-                <w:sz w:val="28"/>
-              </w:rPr>
-              <w:t>[0.74657534]</w:t>
+              <w:spacing w:after="0"/>
+              <w:jc w:val="center"/>
+              <w:rPr>
+                <w:rFonts w:ascii="Calibri" w:hAnsi="Calibri" w:cs="Calibri"/>
+                <w:color w:val="000000"/>
+                <w:sz w:val="28"/>
+              </w:rPr>
+            </w:pPr>
+            <w:r>
+              <w:rPr>
+                <w:rFonts w:ascii="Calibri" w:hAnsi="Calibri" w:cs="Calibri"/>
+                <w:color w:val="000000"/>
+                <w:sz w:val="28"/>
+              </w:rPr>
+              <w:t>[0.83219178]</w:t>
             </w:r>
           </w:p>
         </w:tc>
@@ -8231,21 +9036,21 @@
           </w:tcPr>
           <w:p>
             <w:pPr>
-              <w:spacing w:after="0" w:line="240" w:lineRule="auto"/>
-              <w:jc w:val="center"/>
-              <w:rPr>
-                <w:rFonts w:ascii="Calibri" w:hAnsi="Calibri" w:cs="Calibri"/>
-                <w:color w:val="000000"/>
-                <w:sz w:val="28"/>
-              </w:rPr>
-            </w:pPr>
-            <w:r>
-              <w:rPr>
-                <w:rFonts w:ascii="Calibri" w:hAnsi="Calibri" w:cs="Calibri"/>
-                <w:color w:val="000000"/>
-                <w:sz w:val="28"/>
-              </w:rPr>
-              <w:t>[0.67826087]</w:t>
+              <w:spacing w:after="0"/>
+              <w:jc w:val="center"/>
+              <w:rPr>
+                <w:rFonts w:ascii="Calibri" w:hAnsi="Calibri" w:cs="Calibri"/>
+                <w:color w:val="000000"/>
+                <w:sz w:val="28"/>
+              </w:rPr>
+            </w:pPr>
+            <w:r>
+              <w:rPr>
+                <w:rFonts w:ascii="Calibri" w:hAnsi="Calibri" w:cs="Calibri"/>
+                <w:color w:val="000000"/>
+                <w:sz w:val="28"/>
+              </w:rPr>
+              <w:t>[0.83044983]</w:t>
             </w:r>
           </w:p>
         </w:tc>
@@ -8264,7 +9069,7 @@
           </w:tcPr>
           <w:p>
             <w:pPr>
-              <w:spacing w:after="0" w:line="240" w:lineRule="auto"/>
+              <w:spacing w:after="0"/>
               <w:jc w:val="center"/>
               <w:rPr>
                 <w:rFonts w:ascii="Calibri" w:hAnsi="Calibri" w:cs="Calibri"/>
@@ -8292,21 +9097,21 @@
           </w:tcPr>
           <w:p>
             <w:pPr>
-              <w:spacing w:after="0" w:line="240" w:lineRule="auto"/>
-              <w:jc w:val="center"/>
-              <w:rPr>
-                <w:rFonts w:ascii="Calibri" w:hAnsi="Calibri" w:cs="Calibri"/>
-                <w:color w:val="000000"/>
-                <w:sz w:val="28"/>
-              </w:rPr>
-            </w:pPr>
-            <w:r>
-              <w:rPr>
-                <w:rFonts w:ascii="Calibri" w:hAnsi="Calibri" w:cs="Calibri"/>
-                <w:color w:val="000000"/>
-                <w:sz w:val="28"/>
-              </w:rPr>
-              <w:t>[0.79452055]</w:t>
+              <w:spacing w:after="0"/>
+              <w:jc w:val="center"/>
+              <w:rPr>
+                <w:rFonts w:ascii="Calibri" w:hAnsi="Calibri" w:cs="Calibri"/>
+                <w:color w:val="000000"/>
+                <w:sz w:val="28"/>
+              </w:rPr>
+            </w:pPr>
+            <w:r>
+              <w:rPr>
+                <w:rFonts w:ascii="Calibri" w:hAnsi="Calibri" w:cs="Calibri"/>
+                <w:color w:val="000000"/>
+                <w:sz w:val="28"/>
+              </w:rPr>
+              <w:t>[0.85616438]</w:t>
             </w:r>
           </w:p>
         </w:tc>
@@ -8320,21 +9125,21 @@
           </w:tcPr>
           <w:p>
             <w:pPr>
-              <w:spacing w:after="0" w:line="240" w:lineRule="auto"/>
-              <w:jc w:val="center"/>
-              <w:rPr>
-                <w:rFonts w:ascii="Calibri" w:hAnsi="Calibri" w:cs="Calibri"/>
-                <w:color w:val="000000"/>
-                <w:sz w:val="28"/>
-              </w:rPr>
-            </w:pPr>
-            <w:r>
-              <w:rPr>
-                <w:rFonts w:ascii="Calibri" w:hAnsi="Calibri" w:cs="Calibri"/>
-                <w:color w:val="000000"/>
-                <w:sz w:val="28"/>
-              </w:rPr>
-              <w:t>[0.83050847]</w:t>
+              <w:spacing w:after="0"/>
+              <w:jc w:val="center"/>
+              <w:rPr>
+                <w:rFonts w:ascii="Calibri" w:hAnsi="Calibri" w:cs="Calibri"/>
+                <w:color w:val="000000"/>
+                <w:sz w:val="28"/>
+              </w:rPr>
+            </w:pPr>
+            <w:r>
+              <w:rPr>
+                <w:rFonts w:ascii="Calibri" w:hAnsi="Calibri" w:cs="Calibri"/>
+                <w:color w:val="000000"/>
+                <w:sz w:val="28"/>
+              </w:rPr>
+              <w:t>[0.87195122]</w:t>
             </w:r>
           </w:p>
         </w:tc>
@@ -8535,7 +9340,7 @@
                 <w:color w:val="000000"/>
                 <w:sz w:val="28"/>
               </w:rPr>
-              <w:t>[0.91438356]</w:t>
+              <w:t>[0.89041096]</w:t>
             </w:r>
           </w:p>
         </w:tc>
@@ -8563,7 +9368,7 @@
                 <w:color w:val="000000"/>
                 <w:sz w:val="28"/>
               </w:rPr>
-              <w:t>[0.91749175]</w:t>
+              <w:t>[0.88965517]</w:t>
             </w:r>
           </w:p>
         </w:tc>
@@ -8624,7 +9429,7 @@
                 <w:color w:val="000000"/>
                 <w:sz w:val="28"/>
               </w:rPr>
-              <w:t>[0.81506849]</w:t>
+              <w:t>[0.87328767]</w:t>
             </w:r>
           </w:p>
         </w:tc>
@@ -8652,7 +9457,7 @@
                 <w:color w:val="000000"/>
                 <w:sz w:val="28"/>
               </w:rPr>
-              <w:t>[0.79850746]</w:t>
+              <w:t>[0.87457627]</w:t>
             </w:r>
           </w:p>
         </w:tc>
@@ -8713,7 +9518,7 @@
                 <w:color w:val="000000"/>
                 <w:sz w:val="28"/>
               </w:rPr>
-              <w:t>[0.87671233]</w:t>
+              <w:t>[0.83219178]</w:t>
             </w:r>
           </w:p>
         </w:tc>
@@ -8741,7 +9546,7 @@
                 <w:color w:val="000000"/>
                 <w:sz w:val="28"/>
               </w:rPr>
-              <w:t>[0.8902439]</w:t>
+              <w:t>[0.8164794]</w:t>
             </w:r>
           </w:p>
         </w:tc>
@@ -8792,17 +9597,28 @@
               <w:jc w:val="center"/>
               <w:rPr>
                 <w:rFonts w:ascii="Calibri" w:hAnsi="Calibri" w:cs="Calibri"/>
-                <w:color w:val="000000"/>
-                <w:sz w:val="28"/>
-              </w:rPr>
-            </w:pPr>
-            <w:r>
-              <w:rPr>
-                <w:rFonts w:ascii="Calibri" w:hAnsi="Calibri" w:cs="Calibri"/>
-                <w:color w:val="000000"/>
-                <w:sz w:val="28"/>
-              </w:rPr>
-              <w:t>[0.78767123]</w:t>
+                <w:b/>
+                <w:color w:val="000000"/>
+                <w:sz w:val="28"/>
+              </w:rPr>
+            </w:pPr>
+            <w:r>
+              <w:rPr>
+                <w:rFonts w:ascii="Calibri" w:hAnsi="Calibri" w:cs="Calibri"/>
+                <w:b/>
+                <w:color w:val="000000"/>
+                <w:sz w:val="28"/>
+              </w:rPr>
+              <w:t>[0.9</w:t>
+            </w:r>
+            <w:r>
+              <w:rPr>
+                <w:rFonts w:ascii="Calibri" w:hAnsi="Calibri" w:cs="Calibri"/>
+                <w:b/>
+                <w:color w:val="000000"/>
+                <w:sz w:val="28"/>
+              </w:rPr>
+              <w:t>0479452]</w:t>
             </w:r>
           </w:p>
         </w:tc>
@@ -8820,17 +9636,28 @@
               <w:jc w:val="center"/>
               <w:rPr>
                 <w:rFonts w:ascii="Calibri" w:hAnsi="Calibri" w:cs="Calibri"/>
-                <w:color w:val="000000"/>
-                <w:sz w:val="28"/>
-              </w:rPr>
-            </w:pPr>
-            <w:r>
-              <w:rPr>
-                <w:rFonts w:ascii="Calibri" w:hAnsi="Calibri" w:cs="Calibri"/>
-                <w:color w:val="000000"/>
-                <w:sz w:val="28"/>
-              </w:rPr>
-              <w:t>[0.8258427]</w:t>
+                <w:b/>
+                <w:color w:val="000000"/>
+                <w:sz w:val="28"/>
+              </w:rPr>
+            </w:pPr>
+            <w:r>
+              <w:rPr>
+                <w:rFonts w:ascii="Calibri" w:hAnsi="Calibri" w:cs="Calibri"/>
+                <w:b/>
+                <w:color w:val="000000"/>
+                <w:sz w:val="28"/>
+              </w:rPr>
+              <w:t>[0.89</w:t>
+            </w:r>
+            <w:r>
+              <w:rPr>
+                <w:rFonts w:ascii="Calibri" w:hAnsi="Calibri" w:cs="Calibri"/>
+                <w:b/>
+                <w:color w:val="000000"/>
+                <w:sz w:val="28"/>
+              </w:rPr>
+              <w:t>70356]</w:t>
             </w:r>
           </w:p>
         </w:tc>
@@ -8891,7 +9718,23 @@
                 <w:color w:val="000000"/>
                 <w:sz w:val="28"/>
               </w:rPr>
-              <w:t>[0.80136986]</w:t>
+              <w:t>[0.</w:t>
+            </w:r>
+            <w:r>
+              <w:rPr>
+                <w:rFonts w:ascii="Calibri" w:hAnsi="Calibri" w:cs="Calibri"/>
+                <w:color w:val="000000"/>
+                <w:sz w:val="28"/>
+              </w:rPr>
+              <w:t>87534</w:t>
+            </w:r>
+            <w:r>
+              <w:rPr>
+                <w:rFonts w:ascii="Calibri" w:hAnsi="Calibri" w:cs="Calibri"/>
+                <w:color w:val="000000"/>
+                <w:sz w:val="28"/>
+              </w:rPr>
+              <w:t>466]</w:t>
             </w:r>
           </w:p>
         </w:tc>
@@ -8919,7 +9762,23 @@
                 <w:color w:val="000000"/>
                 <w:sz w:val="28"/>
               </w:rPr>
-              <w:t>[0.78030303]</w:t>
+              <w:t>[0.</w:t>
+            </w:r>
+            <w:r>
+              <w:rPr>
+                <w:rFonts w:ascii="Calibri" w:hAnsi="Calibri" w:cs="Calibri"/>
+                <w:color w:val="000000"/>
+                <w:sz w:val="28"/>
+              </w:rPr>
+              <w:t>870</w:t>
+            </w:r>
+            <w:r>
+              <w:rPr>
+                <w:rFonts w:ascii="Calibri" w:hAnsi="Calibri" w:cs="Calibri"/>
+                <w:color w:val="000000"/>
+                <w:sz w:val="28"/>
+              </w:rPr>
+              <w:t>31707]</w:t>
             </w:r>
           </w:p>
         </w:tc>
@@ -8980,7 +9839,23 @@
                 <w:color w:val="000000"/>
                 <w:sz w:val="28"/>
               </w:rPr>
-              <w:t>[0.77739726]</w:t>
+              <w:t>[0.</w:t>
+            </w:r>
+            <w:r>
+              <w:rPr>
+                <w:rFonts w:ascii="Calibri" w:hAnsi="Calibri" w:cs="Calibri"/>
+                <w:color w:val="000000"/>
+                <w:sz w:val="28"/>
+              </w:rPr>
+              <w:t>87191</w:t>
+            </w:r>
+            <w:r>
+              <w:rPr>
+                <w:rFonts w:ascii="Calibri" w:hAnsi="Calibri" w:cs="Calibri"/>
+                <w:color w:val="000000"/>
+                <w:sz w:val="28"/>
+              </w:rPr>
+              <w:t>808]</w:t>
             </w:r>
           </w:p>
         </w:tc>
@@ -9008,7 +9883,23 @@
                 <w:color w:val="000000"/>
                 <w:sz w:val="28"/>
               </w:rPr>
-              <w:t>[0.75095785]</w:t>
+              <w:t>[0.</w:t>
+            </w:r>
+            <w:r>
+              <w:rPr>
+                <w:rFonts w:ascii="Calibri" w:hAnsi="Calibri" w:cs="Calibri"/>
+                <w:color w:val="000000"/>
+                <w:sz w:val="28"/>
+              </w:rPr>
+              <w:t>863</w:t>
+            </w:r>
+            <w:r>
+              <w:rPr>
+                <w:rFonts w:ascii="Calibri" w:hAnsi="Calibri" w:cs="Calibri"/>
+                <w:color w:val="000000"/>
+                <w:sz w:val="28"/>
+              </w:rPr>
+              <w:t>92857]</w:t>
             </w:r>
           </w:p>
         </w:tc>
@@ -9069,7 +9960,23 @@
                 <w:color w:val="000000"/>
                 <w:sz w:val="28"/>
               </w:rPr>
-              <w:t>[0.82534247]</w:t>
+              <w:t>[0.</w:t>
+            </w:r>
+            <w:r>
+              <w:rPr>
+                <w:rFonts w:ascii="Calibri" w:hAnsi="Calibri" w:cs="Calibri"/>
+                <w:color w:val="000000"/>
+                <w:sz w:val="28"/>
+              </w:rPr>
+              <w:t>87465</w:t>
+            </w:r>
+            <w:r>
+              <w:rPr>
+                <w:rFonts w:ascii="Calibri" w:hAnsi="Calibri" w:cs="Calibri"/>
+                <w:color w:val="000000"/>
+                <w:sz w:val="28"/>
+              </w:rPr>
+              <w:t>534]</w:t>
             </w:r>
           </w:p>
         </w:tc>
@@ -9097,7 +10004,23 @@
                 <w:color w:val="000000"/>
                 <w:sz w:val="28"/>
               </w:rPr>
-              <w:t>[0.84210526]</w:t>
+              <w:t>[0.</w:t>
+            </w:r>
+            <w:r>
+              <w:rPr>
+                <w:rFonts w:ascii="Calibri" w:hAnsi="Calibri" w:cs="Calibri"/>
+                <w:color w:val="000000"/>
+                <w:sz w:val="28"/>
+              </w:rPr>
+              <w:t>867</w:t>
+            </w:r>
+            <w:r>
+              <w:rPr>
+                <w:rFonts w:ascii="Calibri" w:hAnsi="Calibri" w:cs="Calibri"/>
+                <w:color w:val="000000"/>
+                <w:sz w:val="28"/>
+              </w:rPr>
+              <w:t>26087]</w:t>
             </w:r>
           </w:p>
         </w:tc>
@@ -9158,7 +10081,23 @@
                 <w:color w:val="000000"/>
                 <w:sz w:val="28"/>
               </w:rPr>
-              <w:t>[0.81849315]</w:t>
+              <w:t>[0.</w:t>
+            </w:r>
+            <w:r>
+              <w:rPr>
+                <w:rFonts w:ascii="Calibri" w:hAnsi="Calibri" w:cs="Calibri"/>
+                <w:color w:val="000000"/>
+                <w:sz w:val="28"/>
+              </w:rPr>
+              <w:t>87945</w:t>
+            </w:r>
+            <w:r>
+              <w:rPr>
+                <w:rFonts w:ascii="Calibri" w:hAnsi="Calibri" w:cs="Calibri"/>
+                <w:color w:val="000000"/>
+                <w:sz w:val="28"/>
+              </w:rPr>
+              <w:t>055]</w:t>
             </w:r>
           </w:p>
         </w:tc>
@@ -9186,7 +10125,7 @@
                 <w:color w:val="000000"/>
                 <w:sz w:val="28"/>
               </w:rPr>
-              <w:t>[0.80442804]</w:t>
+              <w:t>[0.83050847]</w:t>
             </w:r>
           </w:p>
         </w:tc>
@@ -9248,7 +10187,7 @@
           </w:tcPr>
           <w:p>
             <w:pPr>
-              <w:spacing w:after="0"/>
+              <w:spacing w:after="0" w:line="240" w:lineRule="auto"/>
               <w:jc w:val="center"/>
               <w:rPr>
                 <w:rFonts w:ascii="Calibri" w:hAnsi="Calibri" w:cs="Calibri"/>
@@ -9278,7 +10217,7 @@
           </w:tcPr>
           <w:p>
             <w:pPr>
-              <w:spacing w:after="0"/>
+              <w:spacing w:after="0" w:line="240" w:lineRule="auto"/>
               <w:jc w:val="center"/>
               <w:rPr>
                 <w:rFonts w:ascii="Calibri" w:hAnsi="Calibri" w:cs="Calibri"/>
@@ -9308,7 +10247,7 @@
           </w:tcPr>
           <w:p>
             <w:pPr>
-              <w:spacing w:after="0"/>
+              <w:spacing w:after="0" w:line="240" w:lineRule="auto"/>
               <w:jc w:val="center"/>
               <w:rPr>
                 <w:rFonts w:ascii="Calibri" w:hAnsi="Calibri" w:cs="Calibri"/>
@@ -9345,7 +10284,7 @@
           </w:tcPr>
           <w:p>
             <w:pPr>
-              <w:spacing w:after="0"/>
+              <w:spacing w:after="0" w:line="240" w:lineRule="auto"/>
               <w:jc w:val="center"/>
               <w:rPr>
                 <w:rFonts w:ascii="Calibri" w:hAnsi="Calibri" w:cs="Calibri"/>
@@ -9373,21 +10312,21 @@
           </w:tcPr>
           <w:p>
             <w:pPr>
-              <w:spacing w:after="0"/>
-              <w:jc w:val="center"/>
-              <w:rPr>
-                <w:rFonts w:ascii="Calibri" w:hAnsi="Calibri" w:cs="Calibri"/>
-                <w:color w:val="000000"/>
-                <w:sz w:val="28"/>
-              </w:rPr>
-            </w:pPr>
-            <w:r>
-              <w:rPr>
-                <w:rFonts w:ascii="Calibri" w:hAnsi="Calibri" w:cs="Calibri"/>
-                <w:color w:val="000000"/>
-                <w:sz w:val="28"/>
-              </w:rPr>
-              <w:t>[0.92465753]</w:t>
+              <w:spacing w:after="0" w:line="240" w:lineRule="auto"/>
+              <w:jc w:val="center"/>
+              <w:rPr>
+                <w:rFonts w:ascii="Calibri" w:hAnsi="Calibri" w:cs="Calibri"/>
+                <w:color w:val="000000"/>
+                <w:sz w:val="28"/>
+              </w:rPr>
+            </w:pPr>
+            <w:r>
+              <w:rPr>
+                <w:rFonts w:ascii="Calibri" w:hAnsi="Calibri" w:cs="Calibri"/>
+                <w:color w:val="000000"/>
+                <w:sz w:val="28"/>
+              </w:rPr>
+              <w:t>[0.91438356]</w:t>
             </w:r>
           </w:p>
         </w:tc>
@@ -9401,21 +10340,23 @@
           </w:tcPr>
           <w:p>
             <w:pPr>
-              <w:spacing w:after="0"/>
-              <w:jc w:val="center"/>
-              <w:rPr>
-                <w:rFonts w:ascii="Calibri" w:hAnsi="Calibri" w:cs="Calibri"/>
-                <w:color w:val="000000"/>
-                <w:sz w:val="28"/>
-              </w:rPr>
-            </w:pPr>
-            <w:r>
-              <w:rPr>
-                <w:rFonts w:ascii="Calibri" w:hAnsi="Calibri" w:cs="Calibri"/>
-                <w:color w:val="000000"/>
-                <w:sz w:val="28"/>
-              </w:rPr>
-              <w:t>[0.92666667]</w:t>
+              <w:spacing w:after="0" w:line="240" w:lineRule="auto"/>
+              <w:jc w:val="center"/>
+              <w:rPr>
+                <w:rFonts w:ascii="Calibri" w:hAnsi="Calibri" w:cs="Calibri"/>
+                <w:b/>
+                <w:color w:val="000000"/>
+                <w:sz w:val="28"/>
+              </w:rPr>
+            </w:pPr>
+            <w:r>
+              <w:rPr>
+                <w:rFonts w:ascii="Calibri" w:hAnsi="Calibri" w:cs="Calibri"/>
+                <w:b/>
+                <w:color w:val="000000"/>
+                <w:sz w:val="28"/>
+              </w:rPr>
+              <w:t>[0.91749175]</w:t>
             </w:r>
           </w:p>
         </w:tc>
@@ -9434,7 +10375,7 @@
           </w:tcPr>
           <w:p>
             <w:pPr>
-              <w:spacing w:after="0"/>
+              <w:spacing w:after="0" w:line="240" w:lineRule="auto"/>
               <w:jc w:val="center"/>
               <w:rPr>
                 <w:rFonts w:ascii="Calibri" w:hAnsi="Calibri" w:cs="Calibri"/>
@@ -9462,21 +10403,21 @@
           </w:tcPr>
           <w:p>
             <w:pPr>
-              <w:spacing w:after="0"/>
-              <w:jc w:val="center"/>
-              <w:rPr>
-                <w:rFonts w:ascii="Calibri" w:hAnsi="Calibri" w:cs="Calibri"/>
-                <w:color w:val="000000"/>
-                <w:sz w:val="28"/>
-              </w:rPr>
-            </w:pPr>
-            <w:r>
-              <w:rPr>
-                <w:rFonts w:ascii="Calibri" w:hAnsi="Calibri" w:cs="Calibri"/>
-                <w:color w:val="000000"/>
-                <w:sz w:val="28"/>
-              </w:rPr>
-              <w:t>[0.87328767]</w:t>
+              <w:spacing w:after="0" w:line="240" w:lineRule="auto"/>
+              <w:jc w:val="center"/>
+              <w:rPr>
+                <w:rFonts w:ascii="Calibri" w:hAnsi="Calibri" w:cs="Calibri"/>
+                <w:color w:val="000000"/>
+                <w:sz w:val="28"/>
+              </w:rPr>
+            </w:pPr>
+            <w:r>
+              <w:rPr>
+                <w:rFonts w:ascii="Calibri" w:hAnsi="Calibri" w:cs="Calibri"/>
+                <w:color w:val="000000"/>
+                <w:sz w:val="28"/>
+              </w:rPr>
+              <w:t>[0.81506849]</w:t>
             </w:r>
           </w:p>
         </w:tc>
@@ -9490,21 +10431,21 @@
           </w:tcPr>
           <w:p>
             <w:pPr>
-              <w:spacing w:after="0"/>
-              <w:jc w:val="center"/>
-              <w:rPr>
-                <w:rFonts w:ascii="Calibri" w:hAnsi="Calibri" w:cs="Calibri"/>
-                <w:color w:val="000000"/>
-                <w:sz w:val="28"/>
-              </w:rPr>
-            </w:pPr>
-            <w:r>
-              <w:rPr>
-                <w:rFonts w:ascii="Calibri" w:hAnsi="Calibri" w:cs="Calibri"/>
-                <w:color w:val="000000"/>
-                <w:sz w:val="28"/>
-              </w:rPr>
-              <w:t>[0.86545455]</w:t>
+              <w:spacing w:after="0" w:line="240" w:lineRule="auto"/>
+              <w:jc w:val="center"/>
+              <w:rPr>
+                <w:rFonts w:ascii="Calibri" w:hAnsi="Calibri" w:cs="Calibri"/>
+                <w:color w:val="000000"/>
+                <w:sz w:val="28"/>
+              </w:rPr>
+            </w:pPr>
+            <w:r>
+              <w:rPr>
+                <w:rFonts w:ascii="Calibri" w:hAnsi="Calibri" w:cs="Calibri"/>
+                <w:color w:val="000000"/>
+                <w:sz w:val="28"/>
+              </w:rPr>
+              <w:t>[0.79850746]</w:t>
             </w:r>
           </w:p>
         </w:tc>
@@ -9523,7 +10464,7 @@
           </w:tcPr>
           <w:p>
             <w:pPr>
-              <w:spacing w:after="0"/>
+              <w:spacing w:after="0" w:line="240" w:lineRule="auto"/>
               <w:jc w:val="center"/>
               <w:rPr>
                 <w:rFonts w:ascii="Calibri" w:hAnsi="Calibri" w:cs="Calibri"/>
@@ -9551,21 +10492,21 @@
           </w:tcPr>
           <w:p>
             <w:pPr>
-              <w:spacing w:after="0"/>
-              <w:jc w:val="center"/>
-              <w:rPr>
-                <w:rFonts w:ascii="Calibri" w:hAnsi="Calibri" w:cs="Calibri"/>
-                <w:color w:val="000000"/>
-                <w:sz w:val="28"/>
-              </w:rPr>
-            </w:pPr>
-            <w:r>
-              <w:rPr>
-                <w:rFonts w:ascii="Calibri" w:hAnsi="Calibri" w:cs="Calibri"/>
-                <w:color w:val="000000"/>
-                <w:sz w:val="28"/>
-              </w:rPr>
-              <w:t>[0.85273973]</w:t>
+              <w:spacing w:after="0" w:line="240" w:lineRule="auto"/>
+              <w:jc w:val="center"/>
+              <w:rPr>
+                <w:rFonts w:ascii="Calibri" w:hAnsi="Calibri" w:cs="Calibri"/>
+                <w:color w:val="000000"/>
+                <w:sz w:val="28"/>
+              </w:rPr>
+            </w:pPr>
+            <w:r>
+              <w:rPr>
+                <w:rFonts w:ascii="Calibri" w:hAnsi="Calibri" w:cs="Calibri"/>
+                <w:color w:val="000000"/>
+                <w:sz w:val="28"/>
+              </w:rPr>
+              <w:t>[0.87671233]</w:t>
             </w:r>
           </w:p>
         </w:tc>
@@ -9579,21 +10520,21 @@
           </w:tcPr>
           <w:p>
             <w:pPr>
-              <w:spacing w:after="0"/>
-              <w:jc w:val="center"/>
-              <w:rPr>
-                <w:rFonts w:ascii="Calibri" w:hAnsi="Calibri" w:cs="Calibri"/>
-                <w:color w:val="000000"/>
-                <w:sz w:val="28"/>
-              </w:rPr>
-            </w:pPr>
-            <w:r>
-              <w:rPr>
-                <w:rFonts w:ascii="Calibri" w:hAnsi="Calibri" w:cs="Calibri"/>
-                <w:color w:val="000000"/>
-                <w:sz w:val="28"/>
-              </w:rPr>
-              <w:t>[0.87087087]</w:t>
+              <w:spacing w:after="0" w:line="240" w:lineRule="auto"/>
+              <w:jc w:val="center"/>
+              <w:rPr>
+                <w:rFonts w:ascii="Calibri" w:hAnsi="Calibri" w:cs="Calibri"/>
+                <w:color w:val="000000"/>
+                <w:sz w:val="28"/>
+              </w:rPr>
+            </w:pPr>
+            <w:r>
+              <w:rPr>
+                <w:rFonts w:ascii="Calibri" w:hAnsi="Calibri" w:cs="Calibri"/>
+                <w:color w:val="000000"/>
+                <w:sz w:val="28"/>
+              </w:rPr>
+              <w:t>[0.8902439]</w:t>
             </w:r>
           </w:p>
         </w:tc>
@@ -9612,7 +10553,7 @@
           </w:tcPr>
           <w:p>
             <w:pPr>
-              <w:spacing w:after="0"/>
+              <w:spacing w:after="0" w:line="240" w:lineRule="auto"/>
               <w:jc w:val="center"/>
               <w:rPr>
                 <w:rFonts w:ascii="Calibri" w:hAnsi="Calibri" w:cs="Calibri"/>
@@ -9640,21 +10581,21 @@
           </w:tcPr>
           <w:p>
             <w:pPr>
-              <w:spacing w:after="0"/>
-              <w:jc w:val="center"/>
-              <w:rPr>
-                <w:rFonts w:ascii="Calibri" w:hAnsi="Calibri" w:cs="Calibri"/>
-                <w:color w:val="000000"/>
-                <w:sz w:val="28"/>
-              </w:rPr>
-            </w:pPr>
-            <w:r>
-              <w:rPr>
-                <w:rFonts w:ascii="Calibri" w:hAnsi="Calibri" w:cs="Calibri"/>
-                <w:color w:val="000000"/>
-                <w:sz w:val="28"/>
-              </w:rPr>
-              <w:t>[0.84589041]</w:t>
+              <w:spacing w:after="0" w:line="240" w:lineRule="auto"/>
+              <w:jc w:val="center"/>
+              <w:rPr>
+                <w:rFonts w:ascii="Calibri" w:hAnsi="Calibri" w:cs="Calibri"/>
+                <w:color w:val="000000"/>
+                <w:sz w:val="28"/>
+              </w:rPr>
+            </w:pPr>
+            <w:r>
+              <w:rPr>
+                <w:rFonts w:ascii="Calibri" w:hAnsi="Calibri" w:cs="Calibri"/>
+                <w:color w:val="000000"/>
+                <w:sz w:val="28"/>
+              </w:rPr>
+              <w:t>[0.78767123]</w:t>
             </w:r>
           </w:p>
         </w:tc>
@@ -9668,21 +10609,21 @@
           </w:tcPr>
           <w:p>
             <w:pPr>
-              <w:spacing w:after="0"/>
-              <w:jc w:val="center"/>
-              <w:rPr>
-                <w:rFonts w:ascii="Calibri" w:hAnsi="Calibri" w:cs="Calibri"/>
-                <w:color w:val="000000"/>
-                <w:sz w:val="28"/>
-              </w:rPr>
-            </w:pPr>
-            <w:r>
-              <w:rPr>
-                <w:rFonts w:ascii="Calibri" w:hAnsi="Calibri" w:cs="Calibri"/>
-                <w:color w:val="000000"/>
-                <w:sz w:val="28"/>
-              </w:rPr>
-              <w:t>[0.83146067]</w:t>
+              <w:spacing w:after="0" w:line="240" w:lineRule="auto"/>
+              <w:jc w:val="center"/>
+              <w:rPr>
+                <w:rFonts w:ascii="Calibri" w:hAnsi="Calibri" w:cs="Calibri"/>
+                <w:color w:val="000000"/>
+                <w:sz w:val="28"/>
+              </w:rPr>
+            </w:pPr>
+            <w:r>
+              <w:rPr>
+                <w:rFonts w:ascii="Calibri" w:hAnsi="Calibri" w:cs="Calibri"/>
+                <w:color w:val="000000"/>
+                <w:sz w:val="28"/>
+              </w:rPr>
+              <w:t>[0.8258427]</w:t>
             </w:r>
           </w:p>
         </w:tc>
@@ -9701,7 +10642,7 @@
           </w:tcPr>
           <w:p>
             <w:pPr>
-              <w:spacing w:after="0"/>
+              <w:spacing w:after="0" w:line="240" w:lineRule="auto"/>
               <w:jc w:val="center"/>
               <w:rPr>
                 <w:rFonts w:ascii="Calibri" w:hAnsi="Calibri" w:cs="Calibri"/>
@@ -9729,21 +10670,29 @@
           </w:tcPr>
           <w:p>
             <w:pPr>
-              <w:spacing w:after="0"/>
-              <w:jc w:val="center"/>
-              <w:rPr>
-                <w:rFonts w:ascii="Calibri" w:hAnsi="Calibri" w:cs="Calibri"/>
-                <w:color w:val="000000"/>
-                <w:sz w:val="28"/>
-              </w:rPr>
-            </w:pPr>
-            <w:r>
-              <w:rPr>
-                <w:rFonts w:ascii="Calibri" w:hAnsi="Calibri" w:cs="Calibri"/>
-                <w:color w:val="000000"/>
-                <w:sz w:val="28"/>
-              </w:rPr>
-              <w:t>[0.85958904]</w:t>
+              <w:spacing w:after="0" w:line="240" w:lineRule="auto"/>
+              <w:jc w:val="center"/>
+              <w:rPr>
+                <w:rFonts w:ascii="Calibri" w:hAnsi="Calibri" w:cs="Calibri"/>
+                <w:color w:val="000000"/>
+                <w:sz w:val="28"/>
+              </w:rPr>
+            </w:pPr>
+            <w:r>
+              <w:rPr>
+                <w:rFonts w:ascii="Calibri" w:hAnsi="Calibri" w:cs="Calibri"/>
+                <w:color w:val="000000"/>
+                <w:sz w:val="28"/>
+              </w:rPr>
+              <w:t>[0.83</w:t>
+            </w:r>
+            <w:r>
+              <w:rPr>
+                <w:rFonts w:ascii="Calibri" w:hAnsi="Calibri" w:cs="Calibri"/>
+                <w:color w:val="000000"/>
+                <w:sz w:val="28"/>
+              </w:rPr>
+              <w:t>136986]</w:t>
             </w:r>
           </w:p>
         </w:tc>
@@ -9757,21 +10706,21 @@
           </w:tcPr>
           <w:p>
             <w:pPr>
-              <w:spacing w:after="0"/>
-              <w:jc w:val="center"/>
-              <w:rPr>
-                <w:rFonts w:ascii="Calibri" w:hAnsi="Calibri" w:cs="Calibri"/>
-                <w:color w:val="000000"/>
-                <w:sz w:val="28"/>
-              </w:rPr>
-            </w:pPr>
-            <w:r>
-              <w:rPr>
-                <w:rFonts w:ascii="Calibri" w:hAnsi="Calibri" w:cs="Calibri"/>
-                <w:color w:val="000000"/>
-                <w:sz w:val="28"/>
-              </w:rPr>
-              <w:t>[0.87461774]</w:t>
+              <w:spacing w:after="0" w:line="240" w:lineRule="auto"/>
+              <w:jc w:val="center"/>
+              <w:rPr>
+                <w:rFonts w:ascii="Calibri" w:hAnsi="Calibri" w:cs="Calibri"/>
+                <w:color w:val="000000"/>
+                <w:sz w:val="28"/>
+              </w:rPr>
+            </w:pPr>
+            <w:r>
+              <w:rPr>
+                <w:rFonts w:ascii="Calibri" w:hAnsi="Calibri" w:cs="Calibri"/>
+                <w:color w:val="000000"/>
+                <w:sz w:val="28"/>
+              </w:rPr>
+              <w:t>[0.78030303]</w:t>
             </w:r>
           </w:p>
         </w:tc>
@@ -9790,7 +10739,7 @@
           </w:tcPr>
           <w:p>
             <w:pPr>
-              <w:spacing w:after="0"/>
+              <w:spacing w:after="0" w:line="240" w:lineRule="auto"/>
               <w:jc w:val="center"/>
               <w:rPr>
                 <w:rFonts w:ascii="Calibri" w:hAnsi="Calibri" w:cs="Calibri"/>
@@ -9818,21 +10767,32 @@
           </w:tcPr>
           <w:p>
             <w:pPr>
-              <w:spacing w:after="0"/>
-              <w:jc w:val="center"/>
-              <w:rPr>
-                <w:rFonts w:ascii="Calibri" w:hAnsi="Calibri" w:cs="Calibri"/>
-                <w:color w:val="000000"/>
-                <w:sz w:val="28"/>
-              </w:rPr>
-            </w:pPr>
-            <w:r>
-              <w:rPr>
-                <w:rFonts w:ascii="Calibri" w:hAnsi="Calibri" w:cs="Calibri"/>
-                <w:color w:val="000000"/>
-                <w:sz w:val="28"/>
-              </w:rPr>
-              <w:t>[0.86986301]</w:t>
+              <w:spacing w:after="0" w:line="240" w:lineRule="auto"/>
+              <w:jc w:val="center"/>
+              <w:rPr>
+                <w:rFonts w:ascii="Calibri" w:hAnsi="Calibri" w:cs="Calibri"/>
+                <w:b/>
+                <w:color w:val="000000"/>
+                <w:sz w:val="28"/>
+              </w:rPr>
+            </w:pPr>
+            <w:r>
+              <w:rPr>
+                <w:rFonts w:ascii="Calibri" w:hAnsi="Calibri" w:cs="Calibri"/>
+                <w:b/>
+                <w:color w:val="000000"/>
+                <w:sz w:val="28"/>
+              </w:rPr>
+              <w:t>[0.91</w:t>
+            </w:r>
+            <w:r>
+              <w:rPr>
+                <w:rFonts w:ascii="Calibri" w:hAnsi="Calibri" w:cs="Calibri"/>
+                <w:b/>
+                <w:color w:val="000000"/>
+                <w:sz w:val="28"/>
+              </w:rPr>
+              <w:t>739726]</w:t>
             </w:r>
           </w:p>
         </w:tc>
@@ -9846,21 +10806,29 @@
           </w:tcPr>
           <w:p>
             <w:pPr>
-              <w:spacing w:after="0"/>
-              <w:jc w:val="center"/>
-              <w:rPr>
-                <w:rFonts w:ascii="Calibri" w:hAnsi="Calibri" w:cs="Calibri"/>
-                <w:color w:val="000000"/>
-                <w:sz w:val="28"/>
-              </w:rPr>
-            </w:pPr>
-            <w:r>
-              <w:rPr>
-                <w:rFonts w:ascii="Calibri" w:hAnsi="Calibri" w:cs="Calibri"/>
-                <w:color w:val="000000"/>
-                <w:sz w:val="28"/>
-              </w:rPr>
-              <w:t>[0.88271605]</w:t>
+              <w:spacing w:after="0" w:line="240" w:lineRule="auto"/>
+              <w:jc w:val="center"/>
+              <w:rPr>
+                <w:rFonts w:ascii="Calibri" w:hAnsi="Calibri" w:cs="Calibri"/>
+                <w:color w:val="000000"/>
+                <w:sz w:val="28"/>
+              </w:rPr>
+            </w:pPr>
+            <w:r>
+              <w:rPr>
+                <w:rFonts w:ascii="Calibri" w:hAnsi="Calibri" w:cs="Calibri"/>
+                <w:color w:val="000000"/>
+                <w:sz w:val="28"/>
+              </w:rPr>
+              <w:t>[0.8</w:t>
+            </w:r>
+            <w:r>
+              <w:rPr>
+                <w:rFonts w:ascii="Calibri" w:hAnsi="Calibri" w:cs="Calibri"/>
+                <w:color w:val="000000"/>
+                <w:sz w:val="28"/>
+              </w:rPr>
+              <w:t>5095785]</w:t>
             </w:r>
           </w:p>
         </w:tc>
@@ -9879,7 +10847,7 @@
           </w:tcPr>
           <w:p>
             <w:pPr>
-              <w:spacing w:after="0"/>
+              <w:spacing w:after="0" w:line="240" w:lineRule="auto"/>
               <w:jc w:val="center"/>
               <w:rPr>
                 <w:rFonts w:ascii="Calibri" w:hAnsi="Calibri" w:cs="Calibri"/>
@@ -9907,21 +10875,37 @@
           </w:tcPr>
           <w:p>
             <w:pPr>
-              <w:spacing w:after="0"/>
-              <w:jc w:val="center"/>
-              <w:rPr>
-                <w:rFonts w:ascii="Calibri" w:hAnsi="Calibri" w:cs="Calibri"/>
-                <w:color w:val="000000"/>
-                <w:sz w:val="28"/>
-              </w:rPr>
-            </w:pPr>
-            <w:r>
-              <w:rPr>
-                <w:rFonts w:ascii="Calibri" w:hAnsi="Calibri" w:cs="Calibri"/>
-                <w:color w:val="000000"/>
-                <w:sz w:val="28"/>
-              </w:rPr>
-              <w:t>[0.83219178]</w:t>
+              <w:spacing w:after="0" w:line="240" w:lineRule="auto"/>
+              <w:jc w:val="center"/>
+              <w:rPr>
+                <w:rFonts w:ascii="Calibri" w:hAnsi="Calibri" w:cs="Calibri"/>
+                <w:color w:val="000000"/>
+                <w:sz w:val="28"/>
+              </w:rPr>
+            </w:pPr>
+            <w:r>
+              <w:rPr>
+                <w:rFonts w:ascii="Calibri" w:hAnsi="Calibri" w:cs="Calibri"/>
+                <w:color w:val="000000"/>
+                <w:sz w:val="28"/>
+              </w:rPr>
+              <w:t>[0.8</w:t>
+            </w:r>
+            <w:r>
+              <w:rPr>
+                <w:rFonts w:ascii="Calibri" w:hAnsi="Calibri" w:cs="Calibri"/>
+                <w:color w:val="000000"/>
+                <w:sz w:val="28"/>
+              </w:rPr>
+              <w:t>7</w:t>
+            </w:r>
+            <w:r>
+              <w:rPr>
+                <w:rFonts w:ascii="Calibri" w:hAnsi="Calibri" w:cs="Calibri"/>
+                <w:color w:val="000000"/>
+                <w:sz w:val="28"/>
+              </w:rPr>
+              <w:t>534247]</w:t>
             </w:r>
           </w:p>
         </w:tc>
@@ -9935,21 +10919,21 @@
           </w:tcPr>
           <w:p>
             <w:pPr>
-              <w:spacing w:after="0"/>
-              <w:jc w:val="center"/>
-              <w:rPr>
-                <w:rFonts w:ascii="Calibri" w:hAnsi="Calibri" w:cs="Calibri"/>
-                <w:color w:val="000000"/>
-                <w:sz w:val="28"/>
-              </w:rPr>
-            </w:pPr>
-            <w:r>
-              <w:rPr>
-                <w:rFonts w:ascii="Calibri" w:hAnsi="Calibri" w:cs="Calibri"/>
-                <w:color w:val="000000"/>
-                <w:sz w:val="28"/>
-              </w:rPr>
-              <w:t>[0.83044983]</w:t>
+              <w:spacing w:after="0" w:line="240" w:lineRule="auto"/>
+              <w:jc w:val="center"/>
+              <w:rPr>
+                <w:rFonts w:ascii="Calibri" w:hAnsi="Calibri" w:cs="Calibri"/>
+                <w:color w:val="000000"/>
+                <w:sz w:val="28"/>
+              </w:rPr>
+            </w:pPr>
+            <w:r>
+              <w:rPr>
+                <w:rFonts w:ascii="Calibri" w:hAnsi="Calibri" w:cs="Calibri"/>
+                <w:color w:val="000000"/>
+                <w:sz w:val="28"/>
+              </w:rPr>
+              <w:t>[0.84210526]</w:t>
             </w:r>
           </w:p>
         </w:tc>
@@ -9968,7 +10952,7 @@
           </w:tcPr>
           <w:p>
             <w:pPr>
-              <w:spacing w:after="0"/>
+              <w:spacing w:after="0" w:line="240" w:lineRule="auto"/>
               <w:jc w:val="center"/>
               <w:rPr>
                 <w:rFonts w:ascii="Calibri" w:hAnsi="Calibri" w:cs="Calibri"/>
@@ -9996,21 +10980,29 @@
           </w:tcPr>
           <w:p>
             <w:pPr>
-              <w:spacing w:after="0"/>
-              <w:jc w:val="center"/>
-              <w:rPr>
-                <w:rFonts w:ascii="Calibri" w:hAnsi="Calibri" w:cs="Calibri"/>
-                <w:color w:val="000000"/>
-                <w:sz w:val="28"/>
-              </w:rPr>
-            </w:pPr>
-            <w:r>
-              <w:rPr>
-                <w:rFonts w:ascii="Calibri" w:hAnsi="Calibri" w:cs="Calibri"/>
-                <w:color w:val="000000"/>
-                <w:sz w:val="28"/>
-              </w:rPr>
-              <w:t>[0.85616438]</w:t>
+              <w:spacing w:after="0" w:line="240" w:lineRule="auto"/>
+              <w:jc w:val="center"/>
+              <w:rPr>
+                <w:rFonts w:ascii="Calibri" w:hAnsi="Calibri" w:cs="Calibri"/>
+                <w:color w:val="000000"/>
+                <w:sz w:val="28"/>
+              </w:rPr>
+            </w:pPr>
+            <w:r>
+              <w:rPr>
+                <w:rFonts w:ascii="Calibri" w:hAnsi="Calibri" w:cs="Calibri"/>
+                <w:color w:val="000000"/>
+                <w:sz w:val="28"/>
+              </w:rPr>
+              <w:t>[0.86</w:t>
+            </w:r>
+            <w:r>
+              <w:rPr>
+                <w:rFonts w:ascii="Calibri" w:hAnsi="Calibri" w:cs="Calibri"/>
+                <w:color w:val="000000"/>
+                <w:sz w:val="28"/>
+              </w:rPr>
+              <w:t>849315]</w:t>
             </w:r>
           </w:p>
         </w:tc>
@@ -10024,21 +11016,21 @@
           </w:tcPr>
           <w:p>
             <w:pPr>
-              <w:spacing w:after="0"/>
-              <w:jc w:val="center"/>
-              <w:rPr>
-                <w:rFonts w:ascii="Calibri" w:hAnsi="Calibri" w:cs="Calibri"/>
-                <w:color w:val="000000"/>
-                <w:sz w:val="28"/>
-              </w:rPr>
-            </w:pPr>
-            <w:r>
-              <w:rPr>
-                <w:rFonts w:ascii="Calibri" w:hAnsi="Calibri" w:cs="Calibri"/>
-                <w:color w:val="000000"/>
-                <w:sz w:val="28"/>
-              </w:rPr>
-              <w:t>[0.87195122]</w:t>
+              <w:spacing w:after="0" w:line="240" w:lineRule="auto"/>
+              <w:jc w:val="center"/>
+              <w:rPr>
+                <w:rFonts w:ascii="Calibri" w:hAnsi="Calibri" w:cs="Calibri"/>
+                <w:color w:val="000000"/>
+                <w:sz w:val="28"/>
+              </w:rPr>
+            </w:pPr>
+            <w:r>
+              <w:rPr>
+                <w:rFonts w:ascii="Calibri" w:hAnsi="Calibri" w:cs="Calibri"/>
+                <w:color w:val="000000"/>
+                <w:sz w:val="28"/>
+              </w:rPr>
+              <w:t>[0.80442804]</w:t>
             </w:r>
           </w:p>
         </w:tc>
@@ -10167,7 +11159,7 @@
           <w:rPr>
             <w:noProof/>
           </w:rPr>
-          <w:t>12</w:t>
+          <w:t>2</w:t>
         </w:r>
         <w:r>
           <w:rPr>
@@ -10336,9 +11328,9 @@
   </w:abstractNum>
   <w:abstractNum w:abstractNumId="1" w15:restartNumberingAfterBreak="0">
     <w:nsid w:val="0C5C54A0"/>
-    <w:multiLevelType w:val="hybridMultilevel"/>
-    <w:tmpl w:val="89DAE0B4"/>
-    <w:lvl w:ilvl="0" w:tplc="0409000F">
+    <w:multiLevelType w:val="multilevel"/>
+    <w:tmpl w:val="30FA34E6"/>
+    <w:lvl w:ilvl="0">
       <w:start w:val="2"/>
       <w:numFmt w:val="decimal"/>
       <w:lvlText w:val="%1."/>
@@ -10350,77 +11342,109 @@
         <w:rFonts w:hint="default"/>
       </w:rPr>
     </w:lvl>
-    <w:lvl w:ilvl="1" w:tplc="04090019" w:tentative="1">
-      <w:start w:val="1"/>
-      <w:numFmt w:val="lowerLetter"/>
-      <w:lvlText w:val="%2."/>
-      <w:lvlJc w:val="left"/>
-      <w:pPr>
-        <w:ind w:left="1440" w:hanging="360"/>
-      </w:pPr>
-    </w:lvl>
-    <w:lvl w:ilvl="2" w:tplc="0409001B" w:tentative="1">
-      <w:start w:val="1"/>
-      <w:numFmt w:val="lowerRoman"/>
-      <w:lvlText w:val="%3."/>
-      <w:lvlJc w:val="right"/>
-      <w:pPr>
-        <w:ind w:left="2160" w:hanging="180"/>
-      </w:pPr>
-    </w:lvl>
-    <w:lvl w:ilvl="3" w:tplc="0409000F" w:tentative="1">
+    <w:lvl w:ilvl="1">
       <w:start w:val="1"/>
       <w:numFmt w:val="decimal"/>
-      <w:lvlText w:val="%4."/>
+      <w:isLgl/>
+      <w:lvlText w:val="%1.%2"/>
       <w:lvlJc w:val="left"/>
       <w:pPr>
-        <w:ind w:left="2880" w:hanging="360"/>
-      </w:pPr>
+        <w:ind w:left="1080" w:hanging="720"/>
+      </w:pPr>
+      <w:rPr>
+        <w:rFonts w:hint="default"/>
+      </w:rPr>
     </w:lvl>
-    <w:lvl w:ilvl="4" w:tplc="04090019" w:tentative="1">
-      <w:start w:val="1"/>
-      <w:numFmt w:val="lowerLetter"/>
-      <w:lvlText w:val="%5."/>
-      <w:lvlJc w:val="left"/>
-      <w:pPr>
-        <w:ind w:left="3600" w:hanging="360"/>
-      </w:pPr>
-    </w:lvl>
-    <w:lvl w:ilvl="5" w:tplc="0409001B" w:tentative="1">
-      <w:start w:val="1"/>
-      <w:numFmt w:val="lowerRoman"/>
-      <w:lvlText w:val="%6."/>
-      <w:lvlJc w:val="right"/>
-      <w:pPr>
-        <w:ind w:left="4320" w:hanging="180"/>
-      </w:pPr>
-    </w:lvl>
-    <w:lvl w:ilvl="6" w:tplc="0409000F" w:tentative="1">
+    <w:lvl w:ilvl="2">
       <w:start w:val="1"/>
       <w:numFmt w:val="decimal"/>
-      <w:lvlText w:val="%7."/>
+      <w:isLgl/>
+      <w:lvlText w:val="%1.%2.%3"/>
       <w:lvlJc w:val="left"/>
       <w:pPr>
-        <w:ind w:left="5040" w:hanging="360"/>
-      </w:pPr>
+        <w:ind w:left="1080" w:hanging="720"/>
+      </w:pPr>
+      <w:rPr>
+        <w:rFonts w:hint="default"/>
+      </w:rPr>
     </w:lvl>
-    <w:lvl w:ilvl="7" w:tplc="04090019" w:tentative="1">
+    <w:lvl w:ilvl="3">
       <w:start w:val="1"/>
-      <w:numFmt w:val="lowerLetter"/>
-      <w:lvlText w:val="%8."/>
+      <w:numFmt w:val="decimal"/>
+      <w:isLgl/>
+      <w:lvlText w:val="%1.%2.%3.%4"/>
       <w:lvlJc w:val="left"/>
       <w:pPr>
-        <w:ind w:left="5760" w:hanging="360"/>
-      </w:pPr>
+        <w:ind w:left="1440" w:hanging="1080"/>
+      </w:pPr>
+      <w:rPr>
+        <w:rFonts w:hint="default"/>
+      </w:rPr>
     </w:lvl>
-    <w:lvl w:ilvl="8" w:tplc="0409001B" w:tentative="1">
+    <w:lvl w:ilvl="4">
       <w:start w:val="1"/>
-      <w:numFmt w:val="lowerRoman"/>
-      <w:lvlText w:val="%9."/>
-      <w:lvlJc w:val="right"/>
-      <w:pPr>
-        <w:ind w:left="6480" w:hanging="180"/>
-      </w:pPr>
+      <w:numFmt w:val="decimal"/>
+      <w:isLgl/>
+      <w:lvlText w:val="%1.%2.%3.%4.%5"/>
+      <w:lvlJc w:val="left"/>
+      <w:pPr>
+        <w:ind w:left="1800" w:hanging="1440"/>
+      </w:pPr>
+      <w:rPr>
+        <w:rFonts w:hint="default"/>
+      </w:rPr>
+    </w:lvl>
+    <w:lvl w:ilvl="5">
+      <w:start w:val="1"/>
+      <w:numFmt w:val="decimal"/>
+      <w:isLgl/>
+      <w:lvlText w:val="%1.%2.%3.%4.%5.%6"/>
+      <w:lvlJc w:val="left"/>
+      <w:pPr>
+        <w:ind w:left="1800" w:hanging="1440"/>
+      </w:pPr>
+      <w:rPr>
+        <w:rFonts w:hint="default"/>
+      </w:rPr>
+    </w:lvl>
+    <w:lvl w:ilvl="6">
+      <w:start w:val="1"/>
+      <w:numFmt w:val="decimal"/>
+      <w:isLgl/>
+      <w:lvlText w:val="%1.%2.%3.%4.%5.%6.%7"/>
+      <w:lvlJc w:val="left"/>
+      <w:pPr>
+        <w:ind w:left="2160" w:hanging="1800"/>
+      </w:pPr>
+      <w:rPr>
+        <w:rFonts w:hint="default"/>
+      </w:rPr>
+    </w:lvl>
+    <w:lvl w:ilvl="7">
+      <w:start w:val="1"/>
+      <w:numFmt w:val="decimal"/>
+      <w:isLgl/>
+      <w:lvlText w:val="%1.%2.%3.%4.%5.%6.%7.%8"/>
+      <w:lvlJc w:val="left"/>
+      <w:pPr>
+        <w:ind w:left="2160" w:hanging="1800"/>
+      </w:pPr>
+      <w:rPr>
+        <w:rFonts w:hint="default"/>
+      </w:rPr>
+    </w:lvl>
+    <w:lvl w:ilvl="8">
+      <w:start w:val="1"/>
+      <w:numFmt w:val="decimal"/>
+      <w:isLgl/>
+      <w:lvlText w:val="%1.%2.%3.%4.%5.%6.%7.%8.%9"/>
+      <w:lvlJc w:val="left"/>
+      <w:pPr>
+        <w:ind w:left="2520" w:hanging="2160"/>
+      </w:pPr>
+      <w:rPr>
+        <w:rFonts w:hint="default"/>
+      </w:rPr>
     </w:lvl>
   </w:abstractNum>
   <w:abstractNum w:abstractNumId="2" w15:restartNumberingAfterBreak="0">
@@ -12321,7 +13345,7 @@
 </file>
 
 <file path=customXml/itemProps1.xml><?xml version="1.0" encoding="utf-8"?>
-<ds:datastoreItem xmlns:ds="http://schemas.openxmlformats.org/officeDocument/2006/customXml" ds:itemID="{CCB9B1E0-43CB-4195-A4A9-33A871F97BF9}">
+<ds:datastoreItem xmlns:ds="http://schemas.openxmlformats.org/officeDocument/2006/customXml" ds:itemID="{4F0D3C68-0FF7-4AE2-82EF-04A543BB9D55}">
   <ds:schemaRefs>
     <ds:schemaRef ds:uri="http://schemas.openxmlformats.org/officeDocument/2006/bibliography"/>
   </ds:schemaRefs>

</xml_diff>